<commit_message>
update: document and diagram
</commit_message>
<xml_diff>
--- a/arduino/docs/Write Up.docx
+++ b/arduino/docs/Write Up.docx
@@ -49,21 +49,7 @@
         <w:rPr>
           <w:lang w:eastAsia="en-US"/>
         </w:rPr>
-        <w:t xml:space="preserve"> In </w:t>
-      </w:r>
-      <w:proofErr w:type="gramStart"/>
-      <w:r>
-        <w:rPr>
-          <w:lang w:eastAsia="en-US"/>
-        </w:rPr>
-        <w:t>many</w:t>
-      </w:r>
-      <w:proofErr w:type="gramEnd"/>
-      <w:r>
-        <w:rPr>
-          <w:lang w:eastAsia="en-US"/>
-        </w:rPr>
-        <w:t xml:space="preserve"> instances, maintaining a comfortable and safe environment becomes a critical factor in ensuring the health and well-being of elderly individuals, especially when their ability to regulate their surroundings may be compromised. </w:t>
+        <w:t xml:space="preserve"> In many instances, maintaining a comfortable and safe environment becomes a critical factor in ensuring the health and well-being of elderly individuals, especially when their ability to regulate their surroundings may be compromised. </w:t>
       </w:r>
       <w:r>
         <w:rPr>
@@ -146,21 +132,7 @@
         <w:rPr>
           <w:lang w:eastAsia="en-US"/>
         </w:rPr>
-        <w:t xml:space="preserve">This project will delve into the intricacies of hardware and software integration, exploring the capabilities of Arduino-based technology, and importance of cloud-based services for efficient data storage and analytics. It </w:t>
-      </w:r>
-      <w:proofErr w:type="gramStart"/>
-      <w:r>
-        <w:rPr>
-          <w:lang w:eastAsia="en-US"/>
-        </w:rPr>
-        <w:t>is anticipated</w:t>
-      </w:r>
-      <w:proofErr w:type="gramEnd"/>
-      <w:r>
-        <w:rPr>
-          <w:lang w:eastAsia="en-US"/>
-        </w:rPr>
-        <w:t xml:space="preserve"> that this project will not only address a specific problem but also contribut</w:t>
+        <w:t>This project will delve into the intricacies of hardware and software integration, exploring the capabilities of Arduino-based technology, and importance of cloud-based services for efficient data storage and analytics. It is anticipated that this project will not only address a specific problem but also contribut</w:t>
       </w:r>
       <w:r>
         <w:rPr>
@@ -177,21 +149,198 @@
     </w:p>
     <w:p>
       <w:pPr>
+        <w:spacing w:after="160" w:line="259" w:lineRule="auto"/>
+        <w:rPr>
+          <w:rFonts w:eastAsiaTheme="majorEastAsia" w:cstheme="majorBidi"/>
+          <w:b/>
+          <w:caps/>
+          <w:color w:val="2F5496" w:themeColor="accent1" w:themeShade="BF"/>
+          <w:sz w:val="18"/>
+          <w:szCs w:val="32"/>
+        </w:rPr>
+      </w:pPr>
+      <w:r>
+        <w:br w:type="page"/>
+      </w:r>
+    </w:p>
+    <w:p>
+      <w:pPr>
         <w:pStyle w:val="Heading1"/>
       </w:pPr>
       <w:r>
+        <w:lastRenderedPageBreak/>
         <w:t>Project Requirements</w:t>
       </w:r>
     </w:p>
     <w:p>
       <w:r>
-        <w:t xml:space="preserve">The project requirements </w:t>
+        <w:t>The following break down the project requirements.</w:t>
+      </w:r>
+    </w:p>
+    <w:p>
+      <w:pPr>
+        <w:pStyle w:val="ListParagraph"/>
+        <w:numPr>
+          <w:ilvl w:val="0"/>
+          <w:numId w:val="28"/>
+        </w:numPr>
+        <w:rPr>
+          <w:lang w:eastAsia="en-US"/>
+        </w:rPr>
+      </w:pPr>
+      <w:r>
+        <w:rPr>
+          <w:lang w:eastAsia="en-US"/>
+        </w:rPr>
+        <w:t>IoT Device</w:t>
+      </w:r>
+    </w:p>
+    <w:p>
+      <w:pPr>
+        <w:pStyle w:val="ListParagraph"/>
+        <w:numPr>
+          <w:ilvl w:val="1"/>
+          <w:numId w:val="28"/>
+        </w:numPr>
+        <w:rPr>
+          <w:lang w:eastAsia="en-US"/>
+        </w:rPr>
+      </w:pPr>
+      <w:r>
+        <w:rPr>
+          <w:lang w:eastAsia="en-US"/>
+        </w:rPr>
+        <w:t>Temperature Sensor</w:t>
+      </w:r>
+    </w:p>
+    <w:p>
+      <w:pPr>
+        <w:pStyle w:val="ListParagraph"/>
+        <w:numPr>
+          <w:ilvl w:val="1"/>
+          <w:numId w:val="28"/>
+        </w:numPr>
+        <w:rPr>
+          <w:lang w:eastAsia="en-US"/>
+        </w:rPr>
+      </w:pPr>
+      <w:r>
+        <w:rPr>
+          <w:lang w:eastAsia="en-US"/>
+        </w:rPr>
+        <w:t>Backlight Display</w:t>
+      </w:r>
+    </w:p>
+    <w:p>
+      <w:pPr>
+        <w:pStyle w:val="ListParagraph"/>
+        <w:numPr>
+          <w:ilvl w:val="1"/>
+          <w:numId w:val="28"/>
+        </w:numPr>
+        <w:rPr>
+          <w:lang w:eastAsia="en-US"/>
+        </w:rPr>
+      </w:pPr>
+      <w:r>
+        <w:rPr>
+          <w:lang w:eastAsia="en-US"/>
+        </w:rPr>
+        <w:t>IoT</w:t>
+      </w:r>
+      <w:r>
+        <w:rPr>
+          <w:lang w:eastAsia="en-US"/>
+        </w:rPr>
+        <w:t xml:space="preserve"> </w:t>
+      </w:r>
+      <w:r>
+        <w:rPr>
+          <w:lang w:eastAsia="en-US"/>
+        </w:rPr>
+        <w:t>Software</w:t>
+      </w:r>
+    </w:p>
+    <w:p>
+      <w:pPr>
+        <w:pStyle w:val="ListParagraph"/>
+        <w:numPr>
+          <w:ilvl w:val="0"/>
+          <w:numId w:val="28"/>
+        </w:numPr>
+      </w:pPr>
+      <w:r>
+        <w:t xml:space="preserve">Utilise some aspect of machine two machine </w:t>
+      </w:r>
+      <w:r>
+        <w:t xml:space="preserve">(M2M) </w:t>
+      </w:r>
+      <w:r>
+        <w:t>connectivity</w:t>
+      </w:r>
+      <w:r>
+        <w:t>.</w:t>
+      </w:r>
+    </w:p>
+    <w:p>
+      <w:pPr>
+        <w:pStyle w:val="ListParagraph"/>
+        <w:numPr>
+          <w:ilvl w:val="0"/>
+          <w:numId w:val="28"/>
+        </w:numPr>
+      </w:pPr>
+      <w:r>
+        <w:t>Use internet connectivity</w:t>
+      </w:r>
+      <w:r>
+        <w:t>.</w:t>
+      </w:r>
+    </w:p>
+    <w:p>
+      <w:pPr>
+        <w:pStyle w:val="ListParagraph"/>
+        <w:numPr>
+          <w:ilvl w:val="0"/>
+          <w:numId w:val="28"/>
+        </w:numPr>
+      </w:pPr>
+      <w:r>
+        <w:t>Use data storage and data analytics using any IoT platform</w:t>
+      </w:r>
+      <w:r>
+        <w:t>.</w:t>
+      </w:r>
+    </w:p>
+    <w:p>
+      <w:pPr>
+        <w:pStyle w:val="Heading1"/>
+      </w:pPr>
+      <w:r>
+        <w:t xml:space="preserve">Project </w:t>
+      </w:r>
+      <w:r>
+        <w:t>Implementation</w:t>
+      </w:r>
+    </w:p>
+    <w:p>
+      <w:r>
+        <w:t xml:space="preserve">The project </w:t>
+      </w:r>
+      <w:r>
+        <w:t>implementations</w:t>
+      </w:r>
+      <w:r>
+        <w:t xml:space="preserve"> </w:t>
       </w:r>
       <w:r>
         <w:t>require</w:t>
       </w:r>
       <w:r>
-        <w:t xml:space="preserve"> a range of hardware, software, and cloud services to achieve the objectives outlined in the introduction.</w:t>
+        <w:t xml:space="preserve"> a range of hardware, software, and cloud services to achieve the objectives outlined in the introduction</w:t>
+      </w:r>
+      <w:r>
+        <w:t xml:space="preserve"> and project requirements (see Figure 1).</w:t>
       </w:r>
     </w:p>
     <w:p>
@@ -199,7 +348,18 @@
         <w:pStyle w:val="Heading2"/>
       </w:pPr>
       <w:r>
-        <w:t>Hardware Requirements</w:t>
+        <w:t>IoT Device</w:t>
+      </w:r>
+    </w:p>
+    <w:p>
+      <w:pPr>
+        <w:pStyle w:val="Heading3"/>
+        <w:rPr>
+          <w:lang w:eastAsia="en-US"/>
+        </w:rPr>
+      </w:pPr>
+      <w:r>
+        <w:t>Hardware</w:t>
       </w:r>
     </w:p>
     <w:p>
@@ -219,31 +379,7 @@
           <w:bCs/>
           <w:lang w:eastAsia="en-US"/>
         </w:rPr>
-        <w:t xml:space="preserve">Arduino </w:t>
-      </w:r>
-      <w:r>
-        <w:rPr>
-          <w:b/>
-          <w:bCs/>
-          <w:lang w:eastAsia="en-US"/>
-        </w:rPr>
-        <w:t>Uno WIFI R2</w:t>
-      </w:r>
-      <w:r>
-        <w:rPr>
-          <w:b/>
-          <w:bCs/>
-          <w:lang w:eastAsia="en-US"/>
-        </w:rPr>
-        <w:t xml:space="preserve"> Board</w:t>
-      </w:r>
-      <w:r>
-        <w:rPr>
-          <w:b/>
-          <w:bCs/>
-          <w:lang w:eastAsia="en-US"/>
-        </w:rPr>
-        <w:t>:</w:t>
+        <w:t>Arduino Uno WIFI R2 Board:</w:t>
       </w:r>
       <w:r>
         <w:rPr>
@@ -269,23 +405,25 @@
           <w:bCs/>
           <w:lang w:eastAsia="en-US"/>
         </w:rPr>
-        <w:t xml:space="preserve">Grove Seeed Studio </w:t>
-      </w:r>
+        <w:t xml:space="preserve">Grove </w:t>
+      </w:r>
+      <w:proofErr w:type="spellStart"/>
       <w:r>
         <w:rPr>
           <w:b/>
           <w:bCs/>
           <w:lang w:eastAsia="en-US"/>
         </w:rPr>
-        <w:t>Temperature Sensor</w:t>
-      </w:r>
+        <w:t>Seeed</w:t>
+      </w:r>
+      <w:proofErr w:type="spellEnd"/>
       <w:r>
         <w:rPr>
           <w:b/>
           <w:bCs/>
           <w:lang w:eastAsia="en-US"/>
         </w:rPr>
-        <w:t xml:space="preserve"> v1.3:</w:t>
+        <w:t xml:space="preserve"> Studio Temperature Sensor v1.3:</w:t>
       </w:r>
       <w:r>
         <w:rPr>
@@ -327,23 +465,7 @@
           <w:bCs/>
           <w:lang w:eastAsia="en-US"/>
         </w:rPr>
-        <w:t>Grove-LCD RGB Backlight</w:t>
-      </w:r>
-      <w:r>
-        <w:rPr>
-          <w:b/>
-          <w:bCs/>
-          <w:lang w:eastAsia="en-US"/>
-        </w:rPr>
-        <w:t xml:space="preserve"> Display</w:t>
-      </w:r>
-      <w:r>
-        <w:rPr>
-          <w:b/>
-          <w:bCs/>
-          <w:lang w:eastAsia="en-US"/>
-        </w:rPr>
-        <w:t xml:space="preserve"> v5.0:</w:t>
+        <w:t>Grove-LCD RGB Backlight Display v5.0:</w:t>
       </w:r>
       <w:r>
         <w:rPr>
@@ -397,77 +519,204 @@
         <w:rPr>
           <w:lang w:eastAsia="en-US"/>
         </w:rPr>
-        <w:t xml:space="preserve">In development mode the Arduino </w:t>
-      </w:r>
-      <w:proofErr w:type="gramStart"/>
-      <w:r>
-        <w:rPr>
-          <w:lang w:eastAsia="en-US"/>
-        </w:rPr>
-        <w:t>is powered</w:t>
-      </w:r>
-      <w:proofErr w:type="gramEnd"/>
-      <w:r>
-        <w:rPr>
-          <w:lang w:eastAsia="en-US"/>
-        </w:rPr>
-        <w:t xml:space="preserve"> by USB connected to a PC. In run mode the Arduino </w:t>
-      </w:r>
-      <w:proofErr w:type="gramStart"/>
-      <w:r>
-        <w:rPr>
-          <w:lang w:eastAsia="en-US"/>
-        </w:rPr>
-        <w:t>is powered</w:t>
-      </w:r>
-      <w:proofErr w:type="gramEnd"/>
-      <w:r>
-        <w:rPr>
-          <w:lang w:eastAsia="en-US"/>
-        </w:rPr>
-        <w:t xml:space="preserve"> by a 9V battery. </w:t>
-      </w:r>
-      <w:r>
-        <w:rPr>
-          <w:lang w:eastAsia="en-US"/>
-        </w:rPr>
-        <w:t>C</w:t>
-      </w:r>
-      <w:r>
-        <w:rPr>
-          <w:lang w:eastAsia="en-US"/>
-        </w:rPr>
-        <w:t>onsidering</w:t>
-      </w:r>
-      <w:r>
-        <w:rPr>
-          <w:lang w:eastAsia="en-US"/>
-        </w:rPr>
-        <w:t xml:space="preserve"> the</w:t>
-      </w:r>
-      <w:r>
-        <w:rPr>
-          <w:lang w:eastAsia="en-US"/>
-        </w:rPr>
-        <w:t xml:space="preserve"> potential battery usage</w:t>
-      </w:r>
-      <w:r>
-        <w:rPr>
-          <w:lang w:eastAsia="en-US"/>
-        </w:rPr>
-        <w:t xml:space="preserve">, </w:t>
-      </w:r>
-      <w:r>
-        <w:rPr>
-          <w:lang w:eastAsia="en-US"/>
-        </w:rPr>
-        <w:t>the battery</w:t>
-      </w:r>
-      <w:r>
-        <w:rPr>
-          <w:lang w:eastAsia="en-US"/>
-        </w:rPr>
-        <w:t xml:space="preserve"> ensures continuous operation and data capture for a prolonged amount of time.</w:t>
+        <w:t>In development mode, the Arduino is powered through USB connected to a PC. During runtime, a reliable 9V battery ensures continuous operation and sustained data capture, optimi</w:t>
+      </w:r>
+      <w:r>
+        <w:rPr>
+          <w:lang w:eastAsia="en-US"/>
+        </w:rPr>
+        <w:t>s</w:t>
+      </w:r>
+      <w:r>
+        <w:rPr>
+          <w:lang w:eastAsia="en-US"/>
+        </w:rPr>
+        <w:t>ing energy efficiency for prolonged usage.</w:t>
+      </w:r>
+    </w:p>
+    <w:p>
+      <w:pPr>
+        <w:pStyle w:val="Heading3"/>
+      </w:pPr>
+      <w:r>
+        <w:t>Softwar</w:t>
+      </w:r>
+      <w:r>
+        <w:t>e</w:t>
+      </w:r>
+    </w:p>
+    <w:p>
+      <w:pPr>
+        <w:pStyle w:val="ListParagraph"/>
+        <w:numPr>
+          <w:ilvl w:val="0"/>
+          <w:numId w:val="29"/>
+        </w:numPr>
+        <w:rPr>
+          <w:lang w:eastAsia="en-US"/>
+        </w:rPr>
+      </w:pPr>
+      <w:r>
+        <w:rPr>
+          <w:b/>
+          <w:bCs/>
+          <w:lang w:eastAsia="en-US"/>
+        </w:rPr>
+        <w:t>VS Code IDE</w:t>
+      </w:r>
+      <w:r>
+        <w:rPr>
+          <w:b/>
+          <w:bCs/>
+          <w:lang w:eastAsia="en-US"/>
+        </w:rPr>
+        <w:t>:</w:t>
+      </w:r>
+      <w:r>
+        <w:rPr>
+          <w:lang w:eastAsia="en-US"/>
+        </w:rPr>
+        <w:t xml:space="preserve"> </w:t>
+      </w:r>
+      <w:r>
+        <w:rPr>
+          <w:lang w:eastAsia="en-US"/>
+        </w:rPr>
+        <w:t xml:space="preserve">Visual Studio Code (VS Code) Integrated Development Environment (IDE) </w:t>
+      </w:r>
+      <w:r>
+        <w:rPr>
+          <w:lang w:eastAsia="en-US"/>
+        </w:rPr>
+        <w:t>has been</w:t>
+      </w:r>
+      <w:r>
+        <w:rPr>
+          <w:lang w:eastAsia="en-US"/>
+        </w:rPr>
+        <w:t xml:space="preserve"> chosen for programming the Arduino board. This platform streamlines firmware development and code editing, providing a user-friendly interface for efficient project development.</w:t>
+      </w:r>
+      <w:r>
+        <w:rPr>
+          <w:lang w:eastAsia="en-US"/>
+        </w:rPr>
+        <w:br/>
+      </w:r>
+    </w:p>
+    <w:p>
+      <w:pPr>
+        <w:pStyle w:val="ListParagraph"/>
+        <w:numPr>
+          <w:ilvl w:val="0"/>
+          <w:numId w:val="29"/>
+        </w:numPr>
+        <w:rPr>
+          <w:lang w:eastAsia="en-US"/>
+        </w:rPr>
+      </w:pPr>
+      <w:r>
+        <w:rPr>
+          <w:b/>
+          <w:bCs/>
+          <w:lang w:eastAsia="en-US"/>
+        </w:rPr>
+        <w:t>Programming Languages</w:t>
+      </w:r>
+      <w:r>
+        <w:rPr>
+          <w:lang w:eastAsia="en-US"/>
+        </w:rPr>
+        <w:t xml:space="preserve">: </w:t>
+      </w:r>
+      <w:r>
+        <w:rPr>
+          <w:lang w:eastAsia="en-US"/>
+        </w:rPr>
+        <w:t>Arduino Sketch (C++) is the programming language used for the project. This language facilitates seamless communication between the Arduino board and the connected sensors, enabling effective data processing and transmission.</w:t>
+      </w:r>
+      <w:r>
+        <w:rPr>
+          <w:lang w:eastAsia="en-US"/>
+        </w:rPr>
+        <w:br/>
+      </w:r>
+    </w:p>
+    <w:p>
+      <w:pPr>
+        <w:pStyle w:val="ListParagraph"/>
+        <w:numPr>
+          <w:ilvl w:val="0"/>
+          <w:numId w:val="29"/>
+        </w:numPr>
+        <w:rPr>
+          <w:lang w:eastAsia="en-US"/>
+        </w:rPr>
+      </w:pPr>
+      <w:r>
+        <w:rPr>
+          <w:b/>
+          <w:bCs/>
+          <w:lang w:eastAsia="en-US"/>
+        </w:rPr>
+        <w:t>Code Design</w:t>
+      </w:r>
+      <w:r>
+        <w:rPr>
+          <w:lang w:eastAsia="en-US"/>
+        </w:rPr>
+        <w:t>:</w:t>
+      </w:r>
+      <w:r>
+        <w:rPr>
+          <w:lang w:eastAsia="en-US"/>
+        </w:rPr>
+        <w:t xml:space="preserve"> </w:t>
+      </w:r>
+      <w:r>
+        <w:rPr>
+          <w:lang w:eastAsia="en-US"/>
+        </w:rPr>
+        <w:t xml:space="preserve">The code design </w:t>
+      </w:r>
+      <w:r>
+        <w:rPr>
+          <w:lang w:eastAsia="en-US"/>
+        </w:rPr>
+        <w:t xml:space="preserve">will include </w:t>
+      </w:r>
+      <w:r>
+        <w:rPr>
+          <w:lang w:eastAsia="en-US"/>
+        </w:rPr>
+        <w:t xml:space="preserve">configurations to establish internet connectivity using Domain Name System (DNS), ensuring accurate time updates through Network Time Protocol (NTP), communication with cloud services via MQTT with </w:t>
+      </w:r>
+      <w:proofErr w:type="spellStart"/>
+      <w:r>
+        <w:rPr>
+          <w:lang w:eastAsia="en-US"/>
+        </w:rPr>
+        <w:t>Mosquitto</w:t>
+      </w:r>
+      <w:proofErr w:type="spellEnd"/>
+      <w:r>
+        <w:rPr>
+          <w:lang w:eastAsia="en-US"/>
+        </w:rPr>
+        <w:t xml:space="preserve">, sending data updates to </w:t>
+      </w:r>
+      <w:proofErr w:type="spellStart"/>
+      <w:r>
+        <w:rPr>
+          <w:lang w:eastAsia="en-US"/>
+        </w:rPr>
+        <w:t>ThingSpeak</w:t>
+      </w:r>
+      <w:proofErr w:type="spellEnd"/>
+      <w:r>
+        <w:rPr>
+          <w:lang w:eastAsia="en-US"/>
+        </w:rPr>
+        <w:t>, and obtaining network settings seamlessly through Dynamic Host Configuration Protocol (DHCP). These configurations are vital for the project's functionality.</w:t>
       </w:r>
     </w:p>
     <w:p>
@@ -475,13 +724,7 @@
         <w:pStyle w:val="Heading2"/>
       </w:pPr>
       <w:r>
-        <w:t>Software</w:t>
-      </w:r>
-      <w:r>
-        <w:t>/ Cloud</w:t>
-      </w:r>
-      <w:r>
-        <w:t xml:space="preserve"> Requirements</w:t>
+        <w:t>M2M</w:t>
       </w:r>
     </w:p>
     <w:p>
@@ -501,159 +744,37 @@
           <w:bCs/>
           <w:lang w:eastAsia="en-US"/>
         </w:rPr>
-        <w:t xml:space="preserve">Arduino </w:t>
-      </w:r>
+        <w:t xml:space="preserve">MQTT </w:t>
+      </w:r>
+      <w:proofErr w:type="spellStart"/>
       <w:r>
         <w:rPr>
           <w:b/>
           <w:bCs/>
           <w:lang w:eastAsia="en-US"/>
         </w:rPr>
-        <w:t>Code</w:t>
-      </w:r>
+        <w:t>Mosquitto</w:t>
+      </w:r>
+      <w:proofErr w:type="spellEnd"/>
       <w:r>
         <w:rPr>
           <w:b/>
           <w:bCs/>
           <w:lang w:eastAsia="en-US"/>
         </w:rPr>
-        <w:t>:</w:t>
-      </w:r>
-    </w:p>
-    <w:p>
-      <w:pPr>
-        <w:pStyle w:val="ListParagraph"/>
-        <w:numPr>
-          <w:ilvl w:val="1"/>
-          <w:numId w:val="8"/>
-        </w:numPr>
-        <w:rPr>
-          <w:lang w:eastAsia="en-US"/>
-        </w:rPr>
-      </w:pPr>
-      <w:r>
-        <w:rPr>
-          <w:b/>
-          <w:bCs/>
-          <w:lang w:eastAsia="en-US"/>
-        </w:rPr>
-        <w:t>VS Code</w:t>
-      </w:r>
-      <w:r>
-        <w:rPr>
-          <w:b/>
-          <w:bCs/>
-          <w:lang w:eastAsia="en-US"/>
-        </w:rPr>
-        <w:t xml:space="preserve"> IDE</w:t>
-      </w:r>
-      <w:r>
-        <w:rPr>
-          <w:b/>
-          <w:bCs/>
-          <w:lang w:eastAsia="en-US"/>
-        </w:rPr>
-        <w:t>:</w:t>
-      </w:r>
-      <w:r>
-        <w:rPr>
-          <w:lang w:eastAsia="en-US"/>
-        </w:rPr>
-        <w:t xml:space="preserve"> For programming the Arduino board, this software platform simplifies the firmware development and code development.</w:t>
-      </w:r>
-    </w:p>
-    <w:p>
-      <w:pPr>
-        <w:pStyle w:val="ListParagraph"/>
-        <w:numPr>
-          <w:ilvl w:val="1"/>
-          <w:numId w:val="8"/>
-        </w:numPr>
-        <w:rPr>
-          <w:lang w:eastAsia="en-US"/>
-        </w:rPr>
-      </w:pPr>
-      <w:r>
-        <w:rPr>
-          <w:b/>
-          <w:bCs/>
-          <w:lang w:eastAsia="en-US"/>
-        </w:rPr>
-        <w:t>Programming Languages</w:t>
-      </w:r>
-      <w:r>
-        <w:rPr>
-          <w:lang w:eastAsia="en-US"/>
-        </w:rPr>
-        <w:t>:</w:t>
-      </w:r>
-      <w:r>
-        <w:rPr>
-          <w:lang w:eastAsia="en-US"/>
-        </w:rPr>
-        <w:t xml:space="preserve"> Arduino Sketch (C++)</w:t>
-      </w:r>
-      <w:r>
-        <w:rPr>
-          <w:lang w:eastAsia="en-US"/>
-        </w:rPr>
-        <w:t xml:space="preserve"> </w:t>
-      </w:r>
-      <w:r>
-        <w:rPr>
-          <w:lang w:eastAsia="en-US"/>
-        </w:rPr>
-        <w:t>These languages facilitate effective communication between the Arduino board and connected sensors.</w:t>
-      </w:r>
-    </w:p>
-    <w:p>
-      <w:pPr>
-        <w:pStyle w:val="ListParagraph"/>
-        <w:numPr>
-          <w:ilvl w:val="1"/>
-          <w:numId w:val="8"/>
-        </w:numPr>
-        <w:rPr>
-          <w:lang w:eastAsia="en-US"/>
-        </w:rPr>
-      </w:pPr>
-      <w:r>
-        <w:rPr>
-          <w:b/>
-          <w:bCs/>
-          <w:lang w:eastAsia="en-US"/>
-        </w:rPr>
-        <w:t>Code Design</w:t>
-      </w:r>
-      <w:r>
-        <w:rPr>
-          <w:lang w:eastAsia="en-US"/>
-        </w:rPr>
-        <w:t>:</w:t>
-      </w:r>
-      <w:r>
-        <w:rPr>
-          <w:lang w:eastAsia="en-US"/>
-        </w:rPr>
-        <w:t xml:space="preserve"> This </w:t>
-      </w:r>
-      <w:r>
-        <w:rPr>
-          <w:lang w:eastAsia="en-US"/>
-        </w:rPr>
-        <w:t>will include configurations to connect to the internet using DNS, receive accurate time updates through NTP, communicate with</w:t>
-      </w:r>
-      <w:r>
-        <w:rPr>
-          <w:lang w:eastAsia="en-US"/>
-        </w:rPr>
-        <w:t xml:space="preserve"> cloud services </w:t>
-      </w:r>
-      <w:r>
-        <w:rPr>
-          <w:lang w:eastAsia="en-US"/>
-        </w:rPr>
-        <w:t xml:space="preserve">using MQTT with </w:t>
+        <w:t xml:space="preserve"> Platform: </w:t>
+      </w:r>
+      <w:r>
+        <w:rPr>
+          <w:lang w:eastAsia="en-US"/>
+        </w:rPr>
+        <w:t xml:space="preserve">MQTT </w:t>
+      </w:r>
+      <w:r>
+        <w:rPr>
+          <w:lang w:eastAsia="en-US"/>
+        </w:rPr>
+        <w:t xml:space="preserve">via </w:t>
       </w:r>
       <w:proofErr w:type="spellStart"/>
       <w:r>
@@ -667,33 +788,33 @@
         <w:rPr>
           <w:lang w:eastAsia="en-US"/>
         </w:rPr>
-        <w:t xml:space="preserve">, </w:t>
-      </w:r>
-      <w:r>
-        <w:rPr>
-          <w:lang w:eastAsia="en-US"/>
-        </w:rPr>
-        <w:t xml:space="preserve">send data updates to </w:t>
-      </w:r>
-      <w:proofErr w:type="spellStart"/>
-      <w:r>
-        <w:rPr>
-          <w:lang w:eastAsia="en-US"/>
-        </w:rPr>
-        <w:t>ThingSpeak</w:t>
-      </w:r>
-      <w:proofErr w:type="spellEnd"/>
-      <w:r>
-        <w:rPr>
-          <w:lang w:eastAsia="en-US"/>
-        </w:rPr>
-        <w:t xml:space="preserve">, </w:t>
-      </w:r>
-      <w:r>
-        <w:rPr>
-          <w:lang w:eastAsia="en-US"/>
-        </w:rPr>
-        <w:t>and seamlessly obtain network settings through DHCP.</w:t>
+        <w:t xml:space="preserve"> has been chosen</w:t>
+      </w:r>
+      <w:r>
+        <w:rPr>
+          <w:lang w:eastAsia="en-US"/>
+        </w:rPr>
+        <w:t xml:space="preserve"> to establish machine-to-machine (M2M) connectivity, with the Arduino serving as the MQTT publisher. The MQTT broker at test.mosquitto.org facilitates communication, ensuring reliable data transmission between the Arduino and other connected devices</w:t>
+      </w:r>
+      <w:r>
+        <w:rPr>
+          <w:lang w:eastAsia="en-US"/>
+        </w:rPr>
+        <w:t xml:space="preserve"> (see Figure 2)</w:t>
+      </w:r>
+      <w:r>
+        <w:rPr>
+          <w:lang w:eastAsia="en-US"/>
+        </w:rPr>
+        <w:t>.</w:t>
+      </w:r>
+    </w:p>
+    <w:p>
+      <w:pPr>
+        <w:pStyle w:val="Heading2"/>
+      </w:pPr>
+      <w:r>
+        <w:t>Internet Connectivity</w:t>
       </w:r>
     </w:p>
     <w:p>
@@ -707,224 +828,82 @@
           <w:lang w:eastAsia="en-US"/>
         </w:rPr>
       </w:pPr>
-      <w:proofErr w:type="spellStart"/>
       <w:r>
         <w:rPr>
           <w:b/>
           <w:bCs/>
           <w:lang w:eastAsia="en-US"/>
         </w:rPr>
+        <w:t>Router</w:t>
+      </w:r>
+      <w:r>
+        <w:rPr>
+          <w:lang w:eastAsia="en-US"/>
+        </w:rPr>
+        <w:t xml:space="preserve">: A </w:t>
+      </w:r>
+      <w:r>
+        <w:rPr>
+          <w:lang w:eastAsia="en-US"/>
+        </w:rPr>
+        <w:t>reliable internet connecti</w:t>
+      </w:r>
+      <w:r>
+        <w:rPr>
+          <w:lang w:eastAsia="en-US"/>
+        </w:rPr>
+        <w:t>on is necessary</w:t>
+      </w:r>
+      <w:r>
+        <w:rPr>
+          <w:lang w:eastAsia="en-US"/>
+        </w:rPr>
+        <w:t xml:space="preserve"> for efficient data transmission between the Arduino device</w:t>
+      </w:r>
+      <w:r>
+        <w:rPr>
+          <w:lang w:eastAsia="en-US"/>
+        </w:rPr>
+        <w:t>,</w:t>
+      </w:r>
+      <w:r>
+        <w:rPr>
+          <w:lang w:eastAsia="en-US"/>
+        </w:rPr>
+        <w:t xml:space="preserve"> </w:t>
+      </w:r>
+      <w:proofErr w:type="spellStart"/>
+      <w:r>
+        <w:rPr>
+          <w:lang w:eastAsia="en-US"/>
+        </w:rPr>
         <w:t>ThingSpeak</w:t>
       </w:r>
       <w:proofErr w:type="spellEnd"/>
       <w:r>
         <w:rPr>
-          <w:b/>
-          <w:bCs/>
-          <w:lang w:eastAsia="en-US"/>
-        </w:rPr>
-        <w:t xml:space="preserve"> </w:t>
-      </w:r>
-      <w:r>
-        <w:rPr>
-          <w:b/>
-          <w:bCs/>
-          <w:lang w:eastAsia="en-US"/>
-        </w:rPr>
-        <w:t>Platform</w:t>
-      </w:r>
-      <w:r>
-        <w:rPr>
-          <w:b/>
-          <w:bCs/>
-          <w:lang w:eastAsia="en-US"/>
-        </w:rPr>
-        <w:t xml:space="preserve"> with HTTP</w:t>
-      </w:r>
-      <w:r>
-        <w:rPr>
-          <w:b/>
-          <w:bCs/>
-          <w:lang w:eastAsia="en-US"/>
-        </w:rPr>
-        <w:t>:</w:t>
-      </w:r>
-      <w:r>
-        <w:rPr>
-          <w:lang w:eastAsia="en-US"/>
-        </w:rPr>
-        <w:t xml:space="preserve"> </w:t>
-      </w:r>
-      <w:bookmarkStart w:id="0" w:name="_Hlk155544047"/>
-      <w:r>
-        <w:rPr>
-          <w:lang w:eastAsia="en-US"/>
-        </w:rPr>
-        <w:t>The project requires a database and data visualisation</w:t>
-      </w:r>
-      <w:bookmarkEnd w:id="0"/>
-      <w:r>
-        <w:rPr>
-          <w:lang w:eastAsia="en-US"/>
-        </w:rPr>
-        <w:t>.</w:t>
-      </w:r>
-      <w:r>
-        <w:rPr>
-          <w:b/>
-          <w:bCs/>
-          <w:lang w:eastAsia="en-US"/>
-        </w:rPr>
-        <w:t xml:space="preserve"> </w:t>
-      </w:r>
-      <w:proofErr w:type="spellStart"/>
-      <w:r>
-        <w:rPr>
-          <w:lang w:eastAsia="en-US"/>
-        </w:rPr>
-        <w:t>ThingSpeak</w:t>
-      </w:r>
-      <w:proofErr w:type="spellEnd"/>
-      <w:r>
-        <w:rPr>
-          <w:lang w:eastAsia="en-US"/>
-        </w:rPr>
-        <w:t xml:space="preserve"> has </w:t>
-      </w:r>
-      <w:proofErr w:type="gramStart"/>
-      <w:r>
-        <w:rPr>
-          <w:lang w:eastAsia="en-US"/>
-        </w:rPr>
-        <w:t>been chosen</w:t>
-      </w:r>
-      <w:proofErr w:type="gramEnd"/>
-      <w:r>
-        <w:rPr>
-          <w:lang w:eastAsia="en-US"/>
-        </w:rPr>
-        <w:t xml:space="preserve"> as its </w:t>
-      </w:r>
-      <w:r>
-        <w:rPr>
-          <w:lang w:eastAsia="en-US"/>
-        </w:rPr>
-        <w:t xml:space="preserve">user-friendly interface facilitates efficient data </w:t>
-      </w:r>
-      <w:r>
-        <w:rPr>
-          <w:lang w:eastAsia="en-US"/>
-        </w:rPr>
-        <w:t xml:space="preserve">storage, </w:t>
-      </w:r>
-      <w:r>
-        <w:rPr>
-          <w:lang w:eastAsia="en-US"/>
-        </w:rPr>
-        <w:t>management</w:t>
-      </w:r>
-      <w:r>
-        <w:rPr>
-          <w:lang w:eastAsia="en-US"/>
-        </w:rPr>
-        <w:t xml:space="preserve">, </w:t>
-      </w:r>
-      <w:r>
-        <w:rPr>
-          <w:lang w:eastAsia="en-US"/>
-        </w:rPr>
-        <w:t>analy</w:t>
-      </w:r>
-      <w:r>
-        <w:rPr>
-          <w:lang w:eastAsia="en-US"/>
-        </w:rPr>
-        <w:t>tics, and visualisation.</w:t>
-      </w:r>
-      <w:r>
-        <w:rPr>
-          <w:lang w:eastAsia="en-US"/>
-        </w:rPr>
-        <w:t xml:space="preserve"> </w:t>
-      </w:r>
-      <w:r>
-        <w:rPr>
-          <w:lang w:eastAsia="en-US"/>
-        </w:rPr>
-        <w:t xml:space="preserve">A channel will be set up in </w:t>
-      </w:r>
-      <w:proofErr w:type="spellStart"/>
-      <w:r>
-        <w:rPr>
-          <w:lang w:eastAsia="en-US"/>
-        </w:rPr>
-        <w:t>ThingSpeak</w:t>
-      </w:r>
-      <w:proofErr w:type="spellEnd"/>
-      <w:r>
-        <w:rPr>
-          <w:lang w:eastAsia="en-US"/>
-        </w:rPr>
-        <w:t xml:space="preserve"> to receive and analyse data sent from the Arduino. </w:t>
-      </w:r>
-      <w:r>
-        <w:rPr>
-          <w:lang w:eastAsia="en-US"/>
-        </w:rPr>
-        <w:t xml:space="preserve">Seamless integration with this cloud platform will be fundamental </w:t>
+          <w:lang w:eastAsia="en-US"/>
+        </w:rPr>
+        <w:t>, and the MQTT broker</w:t>
+      </w:r>
+      <w:r>
+        <w:rPr>
+          <w:lang w:eastAsia="en-US"/>
+        </w:rPr>
+        <w:t xml:space="preserve">. A stable connection is paramount for the project's real-time </w:t>
       </w:r>
       <w:r>
         <w:rPr>
           <w:lang w:eastAsia="en-US"/>
         </w:rPr>
         <w:lastRenderedPageBreak/>
-        <w:t xml:space="preserve">to the projects data management and analytical capabilities. The analytical features of </w:t>
-      </w:r>
-      <w:proofErr w:type="spellStart"/>
-      <w:r>
-        <w:rPr>
-          <w:lang w:eastAsia="en-US"/>
-        </w:rPr>
-        <w:t>ThingSpeak</w:t>
-      </w:r>
-      <w:proofErr w:type="spellEnd"/>
-      <w:r>
-        <w:rPr>
-          <w:lang w:eastAsia="en-US"/>
-        </w:rPr>
-        <w:t xml:space="preserve"> will provide insightful analysis of temperature trends over time.</w:t>
-      </w:r>
-      <w:r>
-        <w:rPr>
-          <w:lang w:eastAsia="en-US"/>
-        </w:rPr>
-        <w:t xml:space="preserve"> </w:t>
-      </w:r>
-      <w:proofErr w:type="spellStart"/>
-      <w:r>
-        <w:rPr>
-          <w:lang w:eastAsia="en-US"/>
-        </w:rPr>
-        <w:t>ThingSpeak</w:t>
-      </w:r>
-      <w:proofErr w:type="spellEnd"/>
-      <w:r>
-        <w:rPr>
-          <w:lang w:eastAsia="en-US"/>
-        </w:rPr>
-        <w:t xml:space="preserve"> will </w:t>
-      </w:r>
-      <w:r>
-        <w:rPr>
-          <w:lang w:eastAsia="en-US"/>
-        </w:rPr>
-        <w:t>function as</w:t>
-      </w:r>
-      <w:r>
-        <w:rPr>
-          <w:lang w:eastAsia="en-US"/>
-        </w:rPr>
-        <w:t xml:space="preserve"> the central hub for data storage and analytics, offering real-time insights through its user interface.</w:t>
+        <w:t>responsiveness.</w:t>
+      </w:r>
+      <w:r>
+        <w:rPr>
+          <w:lang w:eastAsia="en-US"/>
+        </w:rPr>
+        <w:br/>
       </w:r>
     </w:p>
     <w:p>
@@ -944,152 +923,43 @@
           <w:bCs/>
           <w:lang w:eastAsia="en-US"/>
         </w:rPr>
-        <w:t xml:space="preserve">MQTT </w:t>
-      </w:r>
-      <w:proofErr w:type="spellStart"/>
-      <w:r>
-        <w:rPr>
-          <w:b/>
-          <w:bCs/>
-          <w:lang w:eastAsia="en-US"/>
-        </w:rPr>
-        <w:t>Mosquitto</w:t>
-      </w:r>
-      <w:proofErr w:type="spellEnd"/>
-      <w:r>
-        <w:rPr>
-          <w:b/>
-          <w:bCs/>
-          <w:lang w:eastAsia="en-US"/>
-        </w:rPr>
-        <w:t xml:space="preserve"> Platform: </w:t>
-      </w:r>
-      <w:r>
-        <w:rPr>
-          <w:lang w:eastAsia="en-US"/>
-        </w:rPr>
-        <w:t xml:space="preserve">MQTT </w:t>
-      </w:r>
-      <w:proofErr w:type="gramStart"/>
-      <w:r>
-        <w:rPr>
-          <w:lang w:eastAsia="en-US"/>
-        </w:rPr>
-        <w:t>was used</w:t>
-      </w:r>
-      <w:proofErr w:type="gramEnd"/>
-      <w:r>
-        <w:rPr>
-          <w:lang w:eastAsia="en-US"/>
-        </w:rPr>
-        <w:t xml:space="preserve"> to provide machine to machine (M2M) connectivity </w:t>
-      </w:r>
-      <w:r>
-        <w:rPr>
-          <w:lang w:eastAsia="en-US"/>
-        </w:rPr>
-        <w:t xml:space="preserve">with the Arduino </w:t>
-      </w:r>
-      <w:r>
-        <w:rPr>
-          <w:lang w:eastAsia="en-US"/>
-        </w:rPr>
-        <w:t>acting</w:t>
-      </w:r>
-      <w:r>
-        <w:rPr>
-          <w:lang w:eastAsia="en-US"/>
-        </w:rPr>
-        <w:t xml:space="preserve"> as </w:t>
-      </w:r>
-      <w:r>
-        <w:rPr>
-          <w:lang w:eastAsia="en-US"/>
-        </w:rPr>
-        <w:t xml:space="preserve">the </w:t>
-      </w:r>
-      <w:r>
-        <w:rPr>
-          <w:lang w:eastAsia="en-US"/>
-        </w:rPr>
-        <w:t xml:space="preserve">MQTT publisher. </w:t>
-      </w:r>
-      <w:r>
-        <w:rPr>
-          <w:lang w:eastAsia="en-US"/>
-        </w:rPr>
-        <w:t xml:space="preserve">The </w:t>
-      </w:r>
-      <w:r>
-        <w:rPr>
-          <w:lang w:eastAsia="en-US"/>
-        </w:rPr>
-        <w:t>MQTT broker at test.mosquitto.org</w:t>
-      </w:r>
-      <w:r>
-        <w:rPr>
-          <w:lang w:eastAsia="en-US"/>
-        </w:rPr>
-        <w:t xml:space="preserve"> </w:t>
-      </w:r>
-      <w:proofErr w:type="gramStart"/>
-      <w:r>
-        <w:rPr>
-          <w:lang w:eastAsia="en-US"/>
-        </w:rPr>
-        <w:t>was used</w:t>
-      </w:r>
-      <w:proofErr w:type="gramEnd"/>
-      <w:r>
-        <w:rPr>
-          <w:lang w:eastAsia="en-US"/>
-        </w:rPr>
-        <w:t>.</w:t>
-      </w:r>
-      <w:r>
-        <w:rPr>
-          <w:lang w:eastAsia="en-US"/>
-        </w:rPr>
-        <w:t xml:space="preserve"> </w:t>
-      </w:r>
-      <w:r>
-        <w:rPr>
-          <w:highlight w:val="yellow"/>
-          <w:lang w:eastAsia="en-US"/>
-        </w:rPr>
-        <w:t>C:\Program Files\</w:t>
-      </w:r>
-      <w:proofErr w:type="spellStart"/>
-      <w:r>
-        <w:rPr>
-          <w:highlight w:val="yellow"/>
-          <w:lang w:eastAsia="en-US"/>
-        </w:rPr>
-        <w:t>mosquitto</w:t>
-      </w:r>
-      <w:proofErr w:type="spellEnd"/>
-      <w:r>
-        <w:rPr>
-          <w:highlight w:val="yellow"/>
-          <w:lang w:eastAsia="en-US"/>
-        </w:rPr>
-        <w:t>&gt;</w:t>
-      </w:r>
-      <w:proofErr w:type="spellStart"/>
-      <w:r>
-        <w:rPr>
-          <w:highlight w:val="yellow"/>
-          <w:lang w:eastAsia="en-US"/>
-        </w:rPr>
-        <w:t>mosquitto_sub</w:t>
-      </w:r>
-      <w:proofErr w:type="spellEnd"/>
-      <w:r>
-        <w:rPr>
-          <w:highlight w:val="yellow"/>
-          <w:lang w:eastAsia="en-US"/>
-        </w:rPr>
-        <w:t xml:space="preserve"> -h test.mosquitto.org -t warmth-checker</w:t>
+        <w:t xml:space="preserve">Network Time Protocol (NTP): </w:t>
+      </w:r>
+      <w:r>
+        <w:rPr>
+          <w:lang w:eastAsia="en-US"/>
+        </w:rPr>
+        <w:t>NTP is utili</w:t>
+      </w:r>
+      <w:r>
+        <w:rPr>
+          <w:lang w:eastAsia="en-US"/>
+        </w:rPr>
+        <w:t>s</w:t>
+      </w:r>
+      <w:r>
+        <w:rPr>
+          <w:lang w:eastAsia="en-US"/>
+        </w:rPr>
+        <w:t>ed to maintain real-time accuracy on the Arduino. This ensures synchroni</w:t>
+      </w:r>
+      <w:r>
+        <w:rPr>
+          <w:lang w:eastAsia="en-US"/>
+        </w:rPr>
+        <w:t>s</w:t>
+      </w:r>
+      <w:r>
+        <w:rPr>
+          <w:lang w:eastAsia="en-US"/>
+        </w:rPr>
+        <w:t>ed and precise timestamps for temperature updates, contributing to the overall effectiveness of the project.</w:t>
+      </w:r>
+      <w:r>
+        <w:rPr>
+          <w:lang w:eastAsia="en-US"/>
+        </w:rPr>
+        <w:br/>
       </w:r>
     </w:p>
     <w:p>
@@ -1109,43 +979,19 @@
           <w:bCs/>
           <w:lang w:eastAsia="en-US"/>
         </w:rPr>
-        <w:t>Network Time Protocol (</w:t>
-      </w:r>
-      <w:r>
-        <w:rPr>
-          <w:b/>
-          <w:bCs/>
-          <w:lang w:eastAsia="en-US"/>
-        </w:rPr>
-        <w:t>NTP</w:t>
-      </w:r>
-      <w:r>
-        <w:rPr>
-          <w:b/>
-          <w:bCs/>
-          <w:lang w:eastAsia="en-US"/>
-        </w:rPr>
-        <w:t>):</w:t>
-      </w:r>
-      <w:r>
-        <w:rPr>
-          <w:b/>
-          <w:bCs/>
-          <w:lang w:eastAsia="en-US"/>
-        </w:rPr>
-        <w:t xml:space="preserve"> </w:t>
-      </w:r>
-      <w:r>
-        <w:rPr>
-          <w:lang w:eastAsia="en-US"/>
-        </w:rPr>
-        <w:t>T</w:t>
-      </w:r>
-      <w:r>
-        <w:rPr>
-          <w:lang w:eastAsia="en-US"/>
-        </w:rPr>
-        <w:t>o maintain real time on Arduino to aid in temperature updates.</w:t>
+        <w:t xml:space="preserve">Domain Name Server (DNS): </w:t>
+      </w:r>
+      <w:r>
+        <w:rPr>
+          <w:lang w:eastAsia="en-US"/>
+        </w:rPr>
+        <w:t xml:space="preserve">DNS serves as a name resolution service, converting human-readable domain names into IP addresses. In the context of the project, DNS enables the Arduino to connect to cloud services and other network entities using readable network addresses. </w:t>
+      </w:r>
+      <w:r>
+        <w:rPr>
+          <w:lang w:eastAsia="en-US"/>
+        </w:rPr>
+        <w:br/>
       </w:r>
     </w:p>
     <w:p>
@@ -1165,37 +1011,24 @@
           <w:bCs/>
           <w:lang w:eastAsia="en-US"/>
         </w:rPr>
-        <w:t>Domain Name Server (</w:t>
-      </w:r>
-      <w:r>
-        <w:rPr>
-          <w:b/>
-          <w:bCs/>
-          <w:lang w:eastAsia="en-US"/>
-        </w:rPr>
-        <w:t>DNS</w:t>
-      </w:r>
-      <w:r>
-        <w:rPr>
-          <w:b/>
-          <w:bCs/>
-          <w:lang w:eastAsia="en-US"/>
-        </w:rPr>
-        <w:t>):</w:t>
-      </w:r>
-      <w:r>
-        <w:rPr>
-          <w:b/>
-          <w:bCs/>
-          <w:lang w:eastAsia="en-US"/>
-        </w:rPr>
+        <w:t>Dynamic Host Configuration Protocol (DHCP):</w:t>
+      </w:r>
+      <w:r>
         <w:t xml:space="preserve"> </w:t>
       </w:r>
       <w:r>
         <w:rPr>
           <w:lang w:eastAsia="en-US"/>
         </w:rPr>
-        <w:t>A name resolution service to convert Ip address to readable network address.</w:t>
+        <w:t>DHCP is employed to dynamically assign IP addresses to the Arduino device. This automated process simplifies network configuration, allowing the Arduino to operate seamlessly on a Wi-Fi network without manual IP address assignments.</w:t>
+      </w:r>
+    </w:p>
+    <w:p>
+      <w:pPr>
+        <w:pStyle w:val="Heading2"/>
+      </w:pPr>
+      <w:r>
+        <w:t>Data Visualisation</w:t>
       </w:r>
     </w:p>
     <w:p>
@@ -1209,21 +1042,23 @@
           <w:lang w:eastAsia="en-US"/>
         </w:rPr>
       </w:pPr>
+      <w:proofErr w:type="spellStart"/>
       <w:r>
         <w:rPr>
           <w:b/>
           <w:bCs/>
           <w:lang w:eastAsia="en-US"/>
         </w:rPr>
-        <w:t>Dynamic Host Configuration Protocol</w:t>
-      </w:r>
+        <w:t>ThingSpeak</w:t>
+      </w:r>
+      <w:proofErr w:type="spellEnd"/>
       <w:r>
         <w:rPr>
           <w:b/>
           <w:bCs/>
           <w:lang w:eastAsia="en-US"/>
         </w:rPr>
-        <w:t xml:space="preserve"> (</w:t>
+        <w:t xml:space="preserve"> </w:t>
       </w:r>
       <w:r>
         <w:rPr>
@@ -1231,21 +1066,53 @@
           <w:bCs/>
           <w:lang w:eastAsia="en-US"/>
         </w:rPr>
-        <w:t>DHCP</w:t>
-      </w:r>
-      <w:r>
-        <w:rPr>
-          <w:b/>
-          <w:bCs/>
-          <w:lang w:eastAsia="en-US"/>
-        </w:rPr>
-        <w:t xml:space="preserve">): </w:t>
-      </w:r>
-      <w:r>
-        <w:rPr>
-          <w:lang w:eastAsia="en-US"/>
-        </w:rPr>
-        <w:t>to get an Ip address from router for Arduino to operate on Wi-Fi network.</w:t>
+        <w:t>Platform:</w:t>
+      </w:r>
+      <w:r>
+        <w:rPr>
+          <w:lang w:eastAsia="en-US"/>
+        </w:rPr>
+        <w:t xml:space="preserve"> </w:t>
+      </w:r>
+      <w:proofErr w:type="spellStart"/>
+      <w:r>
+        <w:rPr>
+          <w:lang w:eastAsia="en-US"/>
+        </w:rPr>
+        <w:t>ThingSpeak</w:t>
+      </w:r>
+      <w:proofErr w:type="spellEnd"/>
+      <w:r>
+        <w:rPr>
+          <w:lang w:eastAsia="en-US"/>
+        </w:rPr>
+        <w:t xml:space="preserve"> is selected as the project's cloud platform for database management, data visualization, analytics, and storage. Its user-friendly interface simplifies these processes. A dedicated channel in </w:t>
+      </w:r>
+      <w:proofErr w:type="spellStart"/>
+      <w:r>
+        <w:rPr>
+          <w:lang w:eastAsia="en-US"/>
+        </w:rPr>
+        <w:t>ThingSpeak</w:t>
+      </w:r>
+      <w:proofErr w:type="spellEnd"/>
+      <w:r>
+        <w:rPr>
+          <w:lang w:eastAsia="en-US"/>
+        </w:rPr>
+        <w:t xml:space="preserve"> is set up to receive and analyse data sent from the Arduino. The platform acts as the central hub for data storage and analytics, providing real-time insights through its intuitive user interface</w:t>
+      </w:r>
+      <w:r>
+        <w:rPr>
+          <w:lang w:eastAsia="en-US"/>
+        </w:rPr>
+        <w:t xml:space="preserve"> (see Figure 3)</w:t>
+      </w:r>
+      <w:r>
+        <w:rPr>
+          <w:lang w:eastAsia="en-US"/>
+        </w:rPr>
+        <w:t>.</w:t>
       </w:r>
     </w:p>
     <w:p>
@@ -1273,141 +1140,668 @@
           <w:bCs/>
           <w:lang w:eastAsia="en-US"/>
         </w:rPr>
-        <w:t>Internet Connectivity</w:t>
-      </w:r>
-      <w:r>
-        <w:rPr>
-          <w:lang w:eastAsia="en-US"/>
-        </w:rPr>
-        <w:t xml:space="preserve">: A </w:t>
-      </w:r>
-      <w:r>
-        <w:rPr>
-          <w:lang w:eastAsia="en-US"/>
-        </w:rPr>
-        <w:t>reliable internet connecti</w:t>
-      </w:r>
-      <w:r>
-        <w:rPr>
-          <w:lang w:eastAsia="en-US"/>
-        </w:rPr>
-        <w:t>on is necessary</w:t>
-      </w:r>
-      <w:r>
-        <w:rPr>
-          <w:lang w:eastAsia="en-US"/>
-        </w:rPr>
-        <w:t xml:space="preserve"> for efficient data transmission between the Arduino device and </w:t>
-      </w:r>
-      <w:proofErr w:type="spellStart"/>
-      <w:r>
-        <w:rPr>
-          <w:lang w:eastAsia="en-US"/>
-        </w:rPr>
-        <w:t>ThingSpeak</w:t>
-      </w:r>
-      <w:proofErr w:type="spellEnd"/>
-      <w:r>
-        <w:rPr>
-          <w:lang w:eastAsia="en-US"/>
-        </w:rPr>
-        <w:t xml:space="preserve"> as well as the MQTT broker</w:t>
-      </w:r>
-      <w:r>
-        <w:rPr>
-          <w:lang w:eastAsia="en-US"/>
-        </w:rPr>
-        <w:t>. A stable connection is paramount for the project's real-time responsiveness.</w:t>
-      </w:r>
-    </w:p>
-    <w:p>
-      <w:pPr>
-        <w:pStyle w:val="ListParagraph"/>
+        <w:t>Responsive Environment:</w:t>
+      </w:r>
+      <w:r>
+        <w:rPr>
+          <w:lang w:eastAsia="en-US"/>
+        </w:rPr>
+        <w:t xml:space="preserve"> </w:t>
+      </w:r>
+      <w:r>
+        <w:rPr>
+          <w:lang w:eastAsia="en-US"/>
+        </w:rPr>
+        <w:t>The project incorporates a responsive environment that dynamically adjusts to temperature variations. This adaptability activates the LED display to communicate changes, enhancing user interaction and the project's overall environmental responsiveness.</w:t>
+      </w:r>
+    </w:p>
+    <w:p>
+      <w:pPr>
+        <w:spacing w:after="160" w:line="259" w:lineRule="auto"/>
+        <w:rPr>
+          <w:rFonts w:eastAsiaTheme="majorEastAsia" w:cstheme="majorBidi"/>
+          <w:b/>
+          <w:caps/>
+          <w:color w:val="2F5496" w:themeColor="accent1" w:themeShade="BF"/>
+          <w:sz w:val="18"/>
+          <w:szCs w:val="32"/>
+        </w:rPr>
+      </w:pPr>
+      <w:r>
+        <w:br w:type="page"/>
+      </w:r>
+    </w:p>
+    <w:p>
+      <w:pPr>
+        <w:pStyle w:val="Heading1"/>
+      </w:pPr>
+      <w:r>
+        <w:lastRenderedPageBreak/>
+        <w:t>System Design</w:t>
+      </w:r>
+    </w:p>
+    <w:p>
+      <w:r>
+        <w:t>The Arduino program is designed to monitor and visualize temperature data, providing real-time updates through various communication channels.</w:t>
+      </w:r>
+      <w:r>
+        <w:t xml:space="preserve"> The following breaks down the Arduino program operation</w:t>
+      </w:r>
+      <w:r>
+        <w:t xml:space="preserve"> and system design (</w:t>
+      </w:r>
+      <w:r>
+        <w:t>s</w:t>
+      </w:r>
+      <w:r>
+        <w:t xml:space="preserve">ee </w:t>
+      </w:r>
+      <w:r>
+        <w:t>F</w:t>
+      </w:r>
+      <w:r>
+        <w:t>ig</w:t>
+      </w:r>
+      <w:r>
+        <w:t>ure</w:t>
+      </w:r>
+      <w:r>
+        <w:t xml:space="preserve"> </w:t>
+      </w:r>
+      <w:r>
+        <w:t>4</w:t>
+      </w:r>
+      <w:r>
+        <w:t>)</w:t>
+      </w:r>
+      <w:r>
+        <w:t>.</w:t>
+      </w:r>
+    </w:p>
+    <w:p>
+      <w:pPr>
+        <w:pStyle w:val="Heading2"/>
+      </w:pPr>
+      <w:r>
+        <w:t>IoT Device</w:t>
+      </w:r>
+      <w:r>
+        <w:t xml:space="preserve"> - </w:t>
+      </w:r>
+      <w:r>
+        <w:t>Temperature Thresholds and LCD Display</w:t>
+      </w:r>
+    </w:p>
+    <w:p>
+      <w:pPr>
         <w:numPr>
           <w:ilvl w:val="0"/>
-          <w:numId w:val="9"/>
+          <w:numId w:val="20"/>
         </w:numPr>
-        <w:rPr>
-          <w:lang w:eastAsia="en-US"/>
-        </w:rPr>
       </w:pPr>
       <w:r>
         <w:rPr>
           <w:b/>
           <w:bCs/>
-          <w:lang w:eastAsia="en-US"/>
-        </w:rPr>
-        <w:t>Responsive Environment</w:t>
-      </w:r>
+        </w:rPr>
+        <w:t>Functionality:</w:t>
+      </w:r>
+      <w:r>
+        <w:t xml:space="preserve"> Temperature thresholds are defined to determine the </w:t>
+      </w:r>
+      <w:r>
+        <w:t>colour</w:t>
+      </w:r>
+      <w:r>
+        <w:t xml:space="preserve"> of the Arduino LCD display. Green signifies an optimal temperature, blue indicates cold </w:t>
+      </w:r>
+      <w:r>
+        <w:t>temperatures</w:t>
+      </w:r>
+      <w:r>
+        <w:t>, and red warns of</w:t>
+      </w:r>
+      <w:r>
+        <w:t xml:space="preserve"> high temperatures</w:t>
+      </w:r>
+      <w:r>
+        <w:t>.</w:t>
+      </w:r>
+    </w:p>
+    <w:p>
+      <w:pPr>
+        <w:numPr>
+          <w:ilvl w:val="0"/>
+          <w:numId w:val="20"/>
+        </w:numPr>
+      </w:pPr>
       <w:r>
         <w:rPr>
           <w:b/>
           <w:bCs/>
-          <w:lang w:eastAsia="en-US"/>
-        </w:rPr>
-        <w:t>:</w:t>
-      </w:r>
-      <w:r>
-        <w:rPr>
-          <w:lang w:eastAsia="en-US"/>
-        </w:rPr>
-        <w:t xml:space="preserve"> To </w:t>
-      </w:r>
-      <w:r>
-        <w:rPr>
-          <w:lang w:eastAsia="en-US"/>
-        </w:rPr>
-        <w:t>enhance the project's user interaction and environmental adaptability</w:t>
-      </w:r>
-      <w:r>
-        <w:rPr>
-          <w:lang w:eastAsia="en-US"/>
-        </w:rPr>
+        </w:rPr>
+        <w:t>Implementation:</w:t>
+      </w:r>
+      <w:r>
+        <w:t xml:space="preserve"> The Arduino program dynamically adjusts the LCD display </w:t>
+      </w:r>
+      <w:r>
+        <w:t>colour</w:t>
+      </w:r>
+      <w:r>
+        <w:t xml:space="preserve"> based on predefined temperature thresholds.</w:t>
+      </w:r>
+    </w:p>
+    <w:p>
+      <w:pPr>
+        <w:pStyle w:val="Heading2"/>
+      </w:pPr>
+      <w:r>
+        <w:t xml:space="preserve">NTP </w:t>
+      </w:r>
+      <w:r>
+        <w:t>Service</w:t>
+      </w:r>
+    </w:p>
+    <w:p>
+      <w:pPr>
+        <w:numPr>
+          <w:ilvl w:val="0"/>
+          <w:numId w:val="21"/>
+        </w:numPr>
+      </w:pPr>
+      <w:r>
+        <w:rPr>
+          <w:b/>
+          <w:bCs/>
+        </w:rPr>
+        <w:t>Functionality:</w:t>
+      </w:r>
+      <w:r>
+        <w:t xml:space="preserve"> Network Time Protocol (NTP) is utili</w:t>
+      </w:r>
+      <w:r>
+        <w:t>s</w:t>
+      </w:r>
+      <w:r>
+        <w:t>ed to acquire the current time, which is then displayed alongside the temperature when monitoring the device via MQTT.</w:t>
+      </w:r>
+    </w:p>
+    <w:p>
+      <w:pPr>
+        <w:numPr>
+          <w:ilvl w:val="0"/>
+          <w:numId w:val="21"/>
+        </w:numPr>
+      </w:pPr>
+      <w:r>
+        <w:rPr>
+          <w:b/>
+          <w:bCs/>
+        </w:rPr>
+        <w:t>Implementation:</w:t>
+      </w:r>
+      <w:r>
+        <w:t xml:space="preserve"> The Arduino program synchroni</w:t>
+      </w:r>
+      <w:r>
+        <w:t>s</w:t>
+      </w:r>
+      <w:r>
+        <w:t>es its internal clock with an NTP server, ensuring accurate and real-time timekeeping</w:t>
+      </w:r>
+    </w:p>
+    <w:p>
+      <w:pPr>
+        <w:pStyle w:val="Heading2"/>
+      </w:pPr>
+      <w:r>
+        <w:t xml:space="preserve">MQTT </w:t>
+      </w:r>
+      <w:r>
+        <w:t>Broker</w:t>
+      </w:r>
+    </w:p>
+    <w:p>
+      <w:pPr>
+        <w:numPr>
+          <w:ilvl w:val="0"/>
+          <w:numId w:val="22"/>
+        </w:numPr>
+      </w:pPr>
+      <w:r>
+        <w:rPr>
+          <w:b/>
+          <w:bCs/>
+        </w:rPr>
+        <w:t>Functionality:</w:t>
+      </w:r>
+      <w:r>
+        <w:t xml:space="preserve"> An MQTT broker, facilitated by </w:t>
+      </w:r>
+      <w:proofErr w:type="spellStart"/>
+      <w:r>
+        <w:t>Mosquitto</w:t>
+      </w:r>
+      <w:proofErr w:type="spellEnd"/>
+      <w:r>
+        <w:t xml:space="preserve">, is </w:t>
+      </w:r>
+      <w:r>
+        <w:t>utilised</w:t>
+      </w:r>
+      <w:r>
+        <w:t xml:space="preserve"> for machine-to-machine (M2M) connectivity. The Arduino sends temperature and time updates to the broker, allowing other devices (e.g., a PC) to subscribe and receive real-time information.</w:t>
+      </w:r>
+    </w:p>
+    <w:p>
+      <w:pPr>
+        <w:numPr>
+          <w:ilvl w:val="0"/>
+          <w:numId w:val="22"/>
+        </w:numPr>
+      </w:pPr>
+      <w:r>
+        <w:rPr>
+          <w:b/>
+          <w:bCs/>
+        </w:rPr>
+        <w:t>Implementation:</w:t>
+      </w:r>
+      <w:r>
+        <w:t xml:space="preserve"> </w:t>
+      </w:r>
+    </w:p>
+    <w:p>
+      <w:pPr>
+        <w:numPr>
+          <w:ilvl w:val="1"/>
+          <w:numId w:val="22"/>
+        </w:numPr>
+      </w:pPr>
+      <w:r>
+        <w:t xml:space="preserve">MQTT Broker: </w:t>
+      </w:r>
+      <w:r>
+        <w:t>The Arduino program establishes MQTT communication, periodically sending updates to the broker.</w:t>
+      </w:r>
+    </w:p>
+    <w:p>
+      <w:pPr>
+        <w:numPr>
+          <w:ilvl w:val="1"/>
+          <w:numId w:val="22"/>
+        </w:numPr>
+      </w:pPr>
+      <w:r>
+        <w:t xml:space="preserve">MQTT Subscriber: The PC establishes a connection to the MQTT broker by subscribing via the command prompt. By opening the </w:t>
+      </w:r>
+      <w:proofErr w:type="spellStart"/>
+      <w:r>
+        <w:t>Mosquitto</w:t>
+      </w:r>
+      <w:proofErr w:type="spellEnd"/>
+      <w:r>
+        <w:t xml:space="preserve"> folder “</w:t>
+      </w:r>
+      <w:r>
+        <w:t>.</w:t>
+      </w:r>
+      <w:r>
+        <w:t xml:space="preserve"> C:\Program Files\</w:t>
+      </w:r>
+      <w:proofErr w:type="spellStart"/>
+      <w:r>
+        <w:t>mosquitto</w:t>
+      </w:r>
+      <w:proofErr w:type="spellEnd"/>
+      <w:r>
+        <w:t>”, the following command</w:t>
+      </w:r>
+      <w:r>
+        <w:t>,</w:t>
+      </w:r>
+      <w:r>
+        <w:t xml:space="preserve"> </w:t>
+      </w:r>
+      <w:r>
+        <w:t>“</w:t>
+      </w:r>
+      <w:proofErr w:type="spellStart"/>
+      <w:r>
+        <w:t>mosquitto_sub</w:t>
+      </w:r>
+      <w:proofErr w:type="spellEnd"/>
+      <w:r>
+        <w:t xml:space="preserve"> -h test.mosquitto.org -t warmth-checker</w:t>
+      </w:r>
+      <w:r>
+        <w:t xml:space="preserve">”, </w:t>
+      </w:r>
+      <w:r>
+        <w:t>establishes a connection to enable periodic temperature updates alongside the time at which the temperature sample was taken</w:t>
+      </w:r>
+      <w:r>
+        <w:t xml:space="preserve">. </w:t>
+      </w:r>
+    </w:p>
+    <w:p>
+      <w:pPr>
+        <w:pStyle w:val="Heading2"/>
+      </w:pPr>
+      <w:r>
+        <w:t>HTTP Service</w:t>
+      </w:r>
+    </w:p>
+    <w:p>
+      <w:pPr>
+        <w:pStyle w:val="Heading3"/>
+        <w:rPr>
+          <w:lang w:eastAsia="en-US"/>
+        </w:rPr>
+      </w:pPr>
+      <w:r>
+        <w:rPr>
+          <w:lang w:eastAsia="en-US"/>
+        </w:rPr>
+        <w:t>Data Visualisation</w:t>
+      </w:r>
+    </w:p>
+    <w:p>
+      <w:pPr>
+        <w:numPr>
+          <w:ilvl w:val="0"/>
+          <w:numId w:val="23"/>
+        </w:numPr>
+      </w:pPr>
+      <w:r>
+        <w:rPr>
+          <w:b/>
+          <w:bCs/>
+        </w:rPr>
+        <w:t>Functionality:</w:t>
+      </w:r>
+      <w:r>
+        <w:t xml:space="preserve"> </w:t>
+      </w:r>
+      <w:proofErr w:type="spellStart"/>
+      <w:r>
+        <w:t>ThingSpeak</w:t>
+      </w:r>
+      <w:proofErr w:type="spellEnd"/>
+      <w:r>
+        <w:t xml:space="preserve"> serves as a cloud platform for data organi</w:t>
+      </w:r>
+      <w:r>
+        <w:t>s</w:t>
+      </w:r>
+      <w:r>
+        <w:t>ation, visuali</w:t>
+      </w:r>
+      <w:r>
+        <w:t>s</w:t>
+      </w:r>
+      <w:r>
+        <w:t xml:space="preserve">ation, and analytics. The Arduino sends temperature updates to </w:t>
+      </w:r>
+      <w:proofErr w:type="spellStart"/>
+      <w:r>
+        <w:t>ThingSpeak</w:t>
+      </w:r>
+      <w:proofErr w:type="spellEnd"/>
+      <w:r>
+        <w:t>, where data is organi</w:t>
+      </w:r>
+      <w:r>
+        <w:t>s</w:t>
+      </w:r>
+      <w:r>
+        <w:t>ed into channels and fields.</w:t>
+      </w:r>
+    </w:p>
+    <w:p>
+      <w:pPr>
+        <w:numPr>
+          <w:ilvl w:val="0"/>
+          <w:numId w:val="23"/>
+        </w:numPr>
+      </w:pPr>
+      <w:r>
+        <w:rPr>
+          <w:b/>
+          <w:bCs/>
+        </w:rPr>
+        <w:t>Implementation:</w:t>
+      </w:r>
+      <w:r>
+        <w:t xml:space="preserve"> The Arduino program utili</w:t>
+      </w:r>
+      <w:r>
+        <w:t>s</w:t>
+      </w:r>
+      <w:r>
+        <w:t xml:space="preserve">es </w:t>
+      </w:r>
+      <w:proofErr w:type="spellStart"/>
+      <w:r>
+        <w:t>ThingSpeak</w:t>
+      </w:r>
+      <w:proofErr w:type="spellEnd"/>
+      <w:r>
+        <w:t xml:space="preserve"> APIs to seamlessly send temperature data to designated fields within specific channels. Each channel represents a unique IoT device or sensor.</w:t>
+      </w:r>
+    </w:p>
+    <w:p>
+      <w:pPr>
+        <w:pStyle w:val="Heading3"/>
+      </w:pPr>
+      <w:r>
+        <w:t>Channel and Field Organization</w:t>
+      </w:r>
+    </w:p>
+    <w:p>
+      <w:pPr>
+        <w:numPr>
+          <w:ilvl w:val="0"/>
+          <w:numId w:val="24"/>
+        </w:numPr>
+      </w:pPr>
+      <w:r>
+        <w:rPr>
+          <w:b/>
+          <w:bCs/>
+        </w:rPr>
+        <w:t>Functionality:</w:t>
+      </w:r>
+      <w:r>
+        <w:t xml:space="preserve"> </w:t>
+      </w:r>
+      <w:proofErr w:type="spellStart"/>
+      <w:r>
+        <w:t>ThingSpeak</w:t>
+      </w:r>
+      <w:proofErr w:type="spellEnd"/>
+      <w:r>
+        <w:t xml:space="preserve"> organi</w:t>
+      </w:r>
+      <w:r>
+        <w:t>s</w:t>
+      </w:r>
+      <w:r>
+        <w:t>es data into channels, acting as containers for specific IoT devices. Each channel comprises fields representing different data types</w:t>
+      </w:r>
+      <w:r>
+        <w:t>. T</w:t>
+      </w:r>
+      <w:r>
+        <w:t>hree fields were used which were</w:t>
+      </w:r>
+      <w:r>
         <w:t xml:space="preserve">, </w:t>
       </w:r>
       <w:r>
-        <w:rPr>
-          <w:lang w:eastAsia="en-US"/>
-        </w:rPr>
-        <w:t>a responsive environment that dynamically adjusts to temperature variations</w:t>
-      </w:r>
-      <w:r>
-        <w:rPr>
-          <w:lang w:eastAsia="en-US"/>
-        </w:rPr>
-        <w:t xml:space="preserve"> will </w:t>
-      </w:r>
-      <w:proofErr w:type="gramStart"/>
-      <w:r>
-        <w:rPr>
-          <w:lang w:eastAsia="en-US"/>
-        </w:rPr>
-        <w:t>be needed</w:t>
-      </w:r>
-      <w:proofErr w:type="gramEnd"/>
-      <w:r>
-        <w:rPr>
-          <w:lang w:eastAsia="en-US"/>
-        </w:rPr>
-        <w:t xml:space="preserve"> to</w:t>
-      </w:r>
-      <w:r>
-        <w:rPr>
-          <w:lang w:eastAsia="en-US"/>
-        </w:rPr>
-        <w:t xml:space="preserve"> activat</w:t>
-      </w:r>
-      <w:r>
-        <w:rPr>
-          <w:lang w:eastAsia="en-US"/>
-        </w:rPr>
-        <w:t>e</w:t>
-      </w:r>
-      <w:r>
-        <w:rPr>
-          <w:lang w:eastAsia="en-US"/>
-        </w:rPr>
-        <w:t xml:space="preserve"> the LED display to communicate changes.</w:t>
+        <w:t xml:space="preserve">temperature time (the time at which the temperature sample was taken against the time it was received </w:t>
+      </w:r>
+      <w:r>
+        <w:t>on</w:t>
+      </w:r>
+      <w:r>
+        <w:t xml:space="preserve"> </w:t>
+      </w:r>
+      <w:proofErr w:type="spellStart"/>
+      <w:r>
+        <w:t>T</w:t>
+      </w:r>
+      <w:r>
+        <w:t>hing</w:t>
+      </w:r>
+      <w:r>
+        <w:t>S</w:t>
+      </w:r>
+      <w:r>
+        <w:t>peak</w:t>
+      </w:r>
+      <w:proofErr w:type="spellEnd"/>
+      <w:r>
+        <w:t>), temperature</w:t>
+      </w:r>
+      <w:r>
+        <w:t xml:space="preserve"> (the temperature at a given time)</w:t>
+      </w:r>
+      <w:r>
+        <w:t>, and temperature state (0 for ok, 1 for hot, and 2 for cold).</w:t>
+      </w:r>
+    </w:p>
+    <w:p>
+      <w:pPr>
+        <w:numPr>
+          <w:ilvl w:val="0"/>
+          <w:numId w:val="24"/>
+        </w:numPr>
+      </w:pPr>
+      <w:r>
+        <w:rPr>
+          <w:b/>
+          <w:bCs/>
+        </w:rPr>
+        <w:t>Implementation:</w:t>
+      </w:r>
+      <w:r>
+        <w:t xml:space="preserve"> The Arduino program structures data to align with </w:t>
+      </w:r>
+      <w:proofErr w:type="spellStart"/>
+      <w:r>
+        <w:t>ThingSpeak's</w:t>
+      </w:r>
+      <w:proofErr w:type="spellEnd"/>
+      <w:r>
+        <w:t xml:space="preserve"> channel and field architecture, ensuring efficient organi</w:t>
+      </w:r>
+      <w:r>
+        <w:t>s</w:t>
+      </w:r>
+      <w:r>
+        <w:t>ation and retrieval of temperature-related information.</w:t>
+      </w:r>
+    </w:p>
+    <w:p>
+      <w:pPr>
+        <w:pStyle w:val="Heading3"/>
+      </w:pPr>
+      <w:r>
+        <w:lastRenderedPageBreak/>
+        <w:t>HTTP Communication</w:t>
+      </w:r>
+    </w:p>
+    <w:p>
+      <w:pPr>
+        <w:numPr>
+          <w:ilvl w:val="0"/>
+          <w:numId w:val="25"/>
+        </w:numPr>
+      </w:pPr>
+      <w:r>
+        <w:rPr>
+          <w:b/>
+          <w:bCs/>
+        </w:rPr>
+        <w:t>Functionality:</w:t>
+      </w:r>
+      <w:r>
+        <w:t xml:space="preserve"> HTTP, supported by </w:t>
+      </w:r>
+      <w:proofErr w:type="spellStart"/>
+      <w:r>
+        <w:t>ThingSpeak</w:t>
+      </w:r>
+      <w:proofErr w:type="spellEnd"/>
+      <w:r>
+        <w:t xml:space="preserve">, is used for communication between the Arduino and the cloud platform. It facilitates the seamless transfer of temperature data to </w:t>
+      </w:r>
+      <w:proofErr w:type="spellStart"/>
+      <w:r>
+        <w:t>ThingSpeak</w:t>
+      </w:r>
+      <w:proofErr w:type="spellEnd"/>
+      <w:r>
+        <w:t xml:space="preserve"> channels.</w:t>
+      </w:r>
+    </w:p>
+    <w:p>
+      <w:pPr>
+        <w:numPr>
+          <w:ilvl w:val="0"/>
+          <w:numId w:val="25"/>
+        </w:numPr>
+      </w:pPr>
+      <w:r>
+        <w:rPr>
+          <w:b/>
+          <w:bCs/>
+        </w:rPr>
+        <w:t>Implementation:</w:t>
+      </w:r>
+      <w:r>
+        <w:t xml:space="preserve"> The Arduino program incorporates HTTP protocols to send and receive temperature data, leveraging </w:t>
+      </w:r>
+      <w:proofErr w:type="spellStart"/>
+      <w:r>
+        <w:t>ThingSpeak's</w:t>
+      </w:r>
+      <w:proofErr w:type="spellEnd"/>
+      <w:r>
+        <w:t xml:space="preserve"> APIs for robust interaction.</w:t>
+      </w:r>
+    </w:p>
+    <w:p>
+      <w:r>
+        <w:t xml:space="preserve">In summary, the Arduino program intelligently manages temperature data, adjusting LCD display </w:t>
+      </w:r>
+      <w:r>
+        <w:t>colours</w:t>
+      </w:r>
+      <w:r>
+        <w:t>, synchroni</w:t>
+      </w:r>
+      <w:r>
+        <w:t>s</w:t>
+      </w:r>
+      <w:r>
+        <w:t>ing time through NTP, establishing M2M connectivity via MQTT, and visuali</w:t>
+      </w:r>
+      <w:r>
+        <w:t>s</w:t>
+      </w:r>
+      <w:r>
+        <w:t xml:space="preserve">ing data on </w:t>
+      </w:r>
+      <w:proofErr w:type="spellStart"/>
+      <w:r>
+        <w:t>ThingSpeak</w:t>
+      </w:r>
+      <w:proofErr w:type="spellEnd"/>
+      <w:r>
+        <w:t xml:space="preserve"> through HTTP communication.</w:t>
       </w:r>
     </w:p>
     <w:p>
@@ -1416,14 +1810,6 @@
       </w:pPr>
       <w:r>
         <w:t>Circuit Design</w:t>
-      </w:r>
-    </w:p>
-    <w:p>
-      <w:pPr>
-        <w:pStyle w:val="Heading1"/>
-      </w:pPr>
-      <w:r>
-        <w:t>System Design</w:t>
       </w:r>
     </w:p>
     <w:p>
@@ -1598,21 +1984,7 @@
         <w:rPr>
           <w:lang w:eastAsia="en-US"/>
         </w:rPr>
-        <w:t xml:space="preserve">Requirement: Ensure users </w:t>
-      </w:r>
-      <w:proofErr w:type="gramStart"/>
-      <w:r>
-        <w:rPr>
-          <w:lang w:eastAsia="en-US"/>
-        </w:rPr>
-        <w:t>are adequately informed</w:t>
-      </w:r>
-      <w:proofErr w:type="gramEnd"/>
-      <w:r>
-        <w:rPr>
-          <w:lang w:eastAsia="en-US"/>
-        </w:rPr>
-        <w:t xml:space="preserve"> about the purpose and functionality of the IoT device.</w:t>
+        <w:t>Requirement: Ensure users are adequately informed about the purpose and functionality of the IoT device.</w:t>
       </w:r>
     </w:p>
     <w:p>
@@ -1687,7 +2059,6 @@
         <w:pStyle w:val="Heading2"/>
       </w:pPr>
       <w:r>
-        <w:lastRenderedPageBreak/>
         <w:t>Commercial &amp; Economic Context</w:t>
       </w:r>
     </w:p>
@@ -1931,6 +2302,431 @@
       </w:pPr>
       <w:r>
         <w:t>appendix</w:t>
+      </w:r>
+    </w:p>
+    <w:p>
+      <w:r>
+        <w:rPr>
+          <w:noProof/>
+        </w:rPr>
+        <w:drawing>
+          <wp:inline distT="0" distB="0" distL="0" distR="0" wp14:anchorId="394389B8" wp14:editId="30218C3D">
+            <wp:extent cx="5288507" cy="4536310"/>
+            <wp:effectExtent l="0" t="0" r="7620" b="0"/>
+            <wp:docPr id="385611278" name="Picture 6" descr="A diagram of a cloud&#10;&#10;Description automatically generated"/>
+            <wp:cNvGraphicFramePr>
+              <a:graphicFrameLocks xmlns:a="http://schemas.openxmlformats.org/drawingml/2006/main" noChangeAspect="1"/>
+            </wp:cNvGraphicFramePr>
+            <a:graphic xmlns:a="http://schemas.openxmlformats.org/drawingml/2006/main">
+              <a:graphicData uri="http://schemas.openxmlformats.org/drawingml/2006/picture">
+                <pic:pic xmlns:pic="http://schemas.openxmlformats.org/drawingml/2006/picture">
+                  <pic:nvPicPr>
+                    <pic:cNvPr id="385611278" name="Picture 6" descr="A diagram of a cloud&#10;&#10;Description automatically generated"/>
+                    <pic:cNvPicPr>
+                      <a:picLocks noChangeAspect="1" noChangeArrowheads="1"/>
+                    </pic:cNvPicPr>
+                  </pic:nvPicPr>
+                  <pic:blipFill rotWithShape="1">
+                    <a:blip r:embed="rId6" cstate="print">
+                      <a:extLst>
+                        <a:ext uri="{28A0092B-C50C-407E-A947-70E740481C1C}">
+                          <a14:useLocalDpi xmlns:a14="http://schemas.microsoft.com/office/drawing/2010/main" val="0"/>
+                        </a:ext>
+                      </a:extLst>
+                    </a:blip>
+                    <a:srcRect l="5411" t="1282" r="1049" b="3675"/>
+                    <a:stretch/>
+                  </pic:blipFill>
+                  <pic:spPr bwMode="auto">
+                    <a:xfrm>
+                      <a:off x="0" y="0"/>
+                      <a:ext cx="5313447" cy="4557702"/>
+                    </a:xfrm>
+                    <a:prstGeom prst="rect">
+                      <a:avLst/>
+                    </a:prstGeom>
+                    <a:noFill/>
+                    <a:ln>
+                      <a:noFill/>
+                    </a:ln>
+                    <a:extLst>
+                      <a:ext uri="{53640926-AAD7-44D8-BBD7-CCE9431645EC}">
+                        <a14:shadowObscured xmlns:a14="http://schemas.microsoft.com/office/drawing/2010/main"/>
+                      </a:ext>
+                    </a:extLst>
+                  </pic:spPr>
+                </pic:pic>
+              </a:graphicData>
+            </a:graphic>
+          </wp:inline>
+        </w:drawing>
+      </w:r>
+    </w:p>
+    <w:p>
+      <w:pPr>
+        <w:rPr>
+          <w:rStyle w:val="IntenseEmphasis"/>
+        </w:rPr>
+      </w:pPr>
+      <w:r>
+        <w:rPr>
+          <w:rStyle w:val="IntenseEmphasis"/>
+        </w:rPr>
+        <w:t xml:space="preserve">Figure </w:t>
+      </w:r>
+      <w:r>
+        <w:rPr>
+          <w:rStyle w:val="IntenseEmphasis"/>
+        </w:rPr>
+        <w:t>1</w:t>
+      </w:r>
+      <w:r>
+        <w:rPr>
+          <w:rStyle w:val="IntenseEmphasis"/>
+        </w:rPr>
+        <w:t xml:space="preserve">. A </w:t>
+      </w:r>
+      <w:r>
+        <w:rPr>
+          <w:rStyle w:val="IntenseEmphasis"/>
+        </w:rPr>
+        <w:t xml:space="preserve">project implementation </w:t>
+      </w:r>
+      <w:r>
+        <w:rPr>
+          <w:rStyle w:val="IntenseEmphasis"/>
+        </w:rPr>
+        <w:t>diagram.</w:t>
+      </w:r>
+    </w:p>
+    <w:p>
+      <w:pPr>
+        <w:rPr>
+          <w:i/>
+          <w:iCs/>
+          <w:color w:val="4472C4" w:themeColor="accent1"/>
+        </w:rPr>
+      </w:pPr>
+      <w:r>
+        <w:rPr>
+          <w:noProof/>
+        </w:rPr>
+        <w:lastRenderedPageBreak/>
+        <w:drawing>
+          <wp:inline distT="0" distB="0" distL="0" distR="0" wp14:anchorId="5A379213" wp14:editId="710A89E4">
+            <wp:extent cx="5602406" cy="811522"/>
+            <wp:effectExtent l="0" t="0" r="0" b="8255"/>
+            <wp:docPr id="953480602" name="Picture 7" descr="A white clouds with black text&#10;&#10;Description automatically generated"/>
+            <wp:cNvGraphicFramePr>
+              <a:graphicFrameLocks xmlns:a="http://schemas.openxmlformats.org/drawingml/2006/main" noChangeAspect="1"/>
+            </wp:cNvGraphicFramePr>
+            <a:graphic xmlns:a="http://schemas.openxmlformats.org/drawingml/2006/main">
+              <a:graphicData uri="http://schemas.openxmlformats.org/drawingml/2006/picture">
+                <pic:pic xmlns:pic="http://schemas.openxmlformats.org/drawingml/2006/picture">
+                  <pic:nvPicPr>
+                    <pic:cNvPr id="953480602" name="Picture 7" descr="A white clouds with black text&#10;&#10;Description automatically generated"/>
+                    <pic:cNvPicPr>
+                      <a:picLocks noChangeAspect="1" noChangeArrowheads="1"/>
+                    </pic:cNvPicPr>
+                  </pic:nvPicPr>
+                  <pic:blipFill rotWithShape="1">
+                    <a:blip r:embed="rId7" cstate="print">
+                      <a:extLst>
+                        <a:ext uri="{28A0092B-C50C-407E-A947-70E740481C1C}">
+                          <a14:useLocalDpi xmlns:a14="http://schemas.microsoft.com/office/drawing/2010/main" val="0"/>
+                        </a:ext>
+                      </a:extLst>
+                    </a:blip>
+                    <a:srcRect l="1072" t="13365" r="1123" b="10926"/>
+                    <a:stretch/>
+                  </pic:blipFill>
+                  <pic:spPr bwMode="auto">
+                    <a:xfrm>
+                      <a:off x="0" y="0"/>
+                      <a:ext cx="5605688" cy="811997"/>
+                    </a:xfrm>
+                    <a:prstGeom prst="rect">
+                      <a:avLst/>
+                    </a:prstGeom>
+                    <a:noFill/>
+                    <a:ln>
+                      <a:noFill/>
+                    </a:ln>
+                    <a:extLst>
+                      <a:ext uri="{53640926-AAD7-44D8-BBD7-CCE9431645EC}">
+                        <a14:shadowObscured xmlns:a14="http://schemas.microsoft.com/office/drawing/2010/main"/>
+                      </a:ext>
+                    </a:extLst>
+                  </pic:spPr>
+                </pic:pic>
+              </a:graphicData>
+            </a:graphic>
+          </wp:inline>
+        </w:drawing>
+      </w:r>
+    </w:p>
+    <w:p>
+      <w:pPr>
+        <w:rPr>
+          <w:rStyle w:val="IntenseEmphasis"/>
+        </w:rPr>
+      </w:pPr>
+      <w:r>
+        <w:rPr>
+          <w:rStyle w:val="IntenseEmphasis"/>
+        </w:rPr>
+        <w:t xml:space="preserve">Figure </w:t>
+      </w:r>
+      <w:r>
+        <w:rPr>
+          <w:rStyle w:val="IntenseEmphasis"/>
+        </w:rPr>
+        <w:t>2</w:t>
+      </w:r>
+      <w:r>
+        <w:rPr>
+          <w:rStyle w:val="IntenseEmphasis"/>
+        </w:rPr>
+        <w:t xml:space="preserve">. A </w:t>
+      </w:r>
+      <w:r>
+        <w:rPr>
+          <w:rStyle w:val="IntenseEmphasis"/>
+        </w:rPr>
+        <w:t xml:space="preserve">project implementation </w:t>
+      </w:r>
+      <w:r>
+        <w:rPr>
+          <w:rStyle w:val="IntenseEmphasis"/>
+        </w:rPr>
+        <w:t>diagram</w:t>
+      </w:r>
+      <w:r>
+        <w:rPr>
+          <w:rStyle w:val="IntenseEmphasis"/>
+        </w:rPr>
+        <w:t xml:space="preserve"> demonstrating M2M</w:t>
+      </w:r>
+      <w:r>
+        <w:rPr>
+          <w:rStyle w:val="IntenseEmphasis"/>
+        </w:rPr>
+        <w:t>.</w:t>
+      </w:r>
+      <w:r>
+        <w:rPr>
+          <w:rStyle w:val="IntenseEmphasis"/>
+        </w:rPr>
+        <w:br/>
+      </w:r>
+    </w:p>
+    <w:p>
+      <w:pPr>
+        <w:rPr>
+          <w:rStyle w:val="IntenseEmphasis"/>
+        </w:rPr>
+      </w:pPr>
+      <w:r>
+        <w:rPr>
+          <w:noProof/>
+        </w:rPr>
+        <w:drawing>
+          <wp:inline distT="0" distB="0" distL="0" distR="0" wp14:anchorId="44DA4DDE" wp14:editId="093929F0">
+            <wp:extent cx="5090027" cy="955343"/>
+            <wp:effectExtent l="0" t="0" r="0" b="0"/>
+            <wp:docPr id="574058249" name="Picture 8" descr="A white cloud with black text&#10;&#10;Description automatically generated"/>
+            <wp:cNvGraphicFramePr>
+              <a:graphicFrameLocks xmlns:a="http://schemas.openxmlformats.org/drawingml/2006/main" noChangeAspect="1"/>
+            </wp:cNvGraphicFramePr>
+            <a:graphic xmlns:a="http://schemas.openxmlformats.org/drawingml/2006/main">
+              <a:graphicData uri="http://schemas.openxmlformats.org/drawingml/2006/picture">
+                <pic:pic xmlns:pic="http://schemas.openxmlformats.org/drawingml/2006/picture">
+                  <pic:nvPicPr>
+                    <pic:cNvPr id="574058249" name="Picture 8" descr="A white cloud with black text&#10;&#10;Description automatically generated"/>
+                    <pic:cNvPicPr>
+                      <a:picLocks noChangeAspect="1" noChangeArrowheads="1"/>
+                    </pic:cNvPicPr>
+                  </pic:nvPicPr>
+                  <pic:blipFill rotWithShape="1">
+                    <a:blip r:embed="rId8" cstate="print">
+                      <a:extLst>
+                        <a:ext uri="{28A0092B-C50C-407E-A947-70E740481C1C}">
+                          <a14:useLocalDpi xmlns:a14="http://schemas.microsoft.com/office/drawing/2010/main" val="0"/>
+                        </a:ext>
+                      </a:extLst>
+                    </a:blip>
+                    <a:srcRect l="1431" t="13045" r="1561" b="10847"/>
+                    <a:stretch/>
+                  </pic:blipFill>
+                  <pic:spPr bwMode="auto">
+                    <a:xfrm>
+                      <a:off x="0" y="0"/>
+                      <a:ext cx="5090606" cy="955452"/>
+                    </a:xfrm>
+                    <a:prstGeom prst="rect">
+                      <a:avLst/>
+                    </a:prstGeom>
+                    <a:noFill/>
+                    <a:ln>
+                      <a:noFill/>
+                    </a:ln>
+                    <a:extLst>
+                      <a:ext uri="{53640926-AAD7-44D8-BBD7-CCE9431645EC}">
+                        <a14:shadowObscured xmlns:a14="http://schemas.microsoft.com/office/drawing/2010/main"/>
+                      </a:ext>
+                    </a:extLst>
+                  </pic:spPr>
+                </pic:pic>
+              </a:graphicData>
+            </a:graphic>
+          </wp:inline>
+        </w:drawing>
+      </w:r>
+    </w:p>
+    <w:p>
+      <w:pPr>
+        <w:rPr>
+          <w:i/>
+          <w:iCs/>
+          <w:color w:val="4472C4" w:themeColor="accent1"/>
+        </w:rPr>
+      </w:pPr>
+      <w:r>
+        <w:rPr>
+          <w:rStyle w:val="IntenseEmphasis"/>
+        </w:rPr>
+        <w:t xml:space="preserve">Figure </w:t>
+      </w:r>
+      <w:r>
+        <w:rPr>
+          <w:rStyle w:val="IntenseEmphasis"/>
+        </w:rPr>
+        <w:t>3</w:t>
+      </w:r>
+      <w:r>
+        <w:rPr>
+          <w:rStyle w:val="IntenseEmphasis"/>
+        </w:rPr>
+        <w:t xml:space="preserve">. A </w:t>
+      </w:r>
+      <w:r>
+        <w:rPr>
+          <w:rStyle w:val="IntenseEmphasis"/>
+        </w:rPr>
+        <w:t xml:space="preserve">project implementation </w:t>
+      </w:r>
+      <w:r>
+        <w:rPr>
+          <w:rStyle w:val="IntenseEmphasis"/>
+        </w:rPr>
+        <w:t>diagram</w:t>
+      </w:r>
+      <w:r>
+        <w:rPr>
+          <w:rStyle w:val="IntenseEmphasis"/>
+        </w:rPr>
+        <w:t xml:space="preserve"> demonstrating</w:t>
+      </w:r>
+      <w:r>
+        <w:rPr>
+          <w:rStyle w:val="IntenseEmphasis"/>
+        </w:rPr>
+        <w:t xml:space="preserve"> data visualisation.</w:t>
+      </w:r>
+      <w:r>
+        <w:rPr>
+          <w:rStyle w:val="IntenseEmphasis"/>
+        </w:rPr>
+        <w:br/>
+      </w:r>
+    </w:p>
+    <w:p>
+      <w:r>
+        <w:rPr>
+          <w:noProof/>
+        </w:rPr>
+        <w:drawing>
+          <wp:inline distT="0" distB="0" distL="0" distR="0" wp14:anchorId="354499CC" wp14:editId="550807D6">
+            <wp:extent cx="5882185" cy="3682326"/>
+            <wp:effectExtent l="0" t="0" r="4445" b="0"/>
+            <wp:docPr id="1119952715" name="Picture 4" descr="A diagram of different types of computer components&#10;&#10;Description automatically generated with medium confidence"/>
+            <wp:cNvGraphicFramePr>
+              <a:graphicFrameLocks xmlns:a="http://schemas.openxmlformats.org/drawingml/2006/main" noChangeAspect="1"/>
+            </wp:cNvGraphicFramePr>
+            <a:graphic xmlns:a="http://schemas.openxmlformats.org/drawingml/2006/main">
+              <a:graphicData uri="http://schemas.openxmlformats.org/drawingml/2006/picture">
+                <pic:pic xmlns:pic="http://schemas.openxmlformats.org/drawingml/2006/picture">
+                  <pic:nvPicPr>
+                    <pic:cNvPr id="1119952715" name="Picture 4" descr="A diagram of different types of computer components&#10;&#10;Description automatically generated with medium confidence"/>
+                    <pic:cNvPicPr>
+                      <a:picLocks noChangeAspect="1" noChangeArrowheads="1"/>
+                    </pic:cNvPicPr>
+                  </pic:nvPicPr>
+                  <pic:blipFill rotWithShape="1">
+                    <a:blip r:embed="rId9" cstate="print">
+                      <a:extLst>
+                        <a:ext uri="{28A0092B-C50C-407E-A947-70E740481C1C}">
+                          <a14:useLocalDpi xmlns:a14="http://schemas.microsoft.com/office/drawing/2010/main" val="0"/>
+                        </a:ext>
+                      </a:extLst>
+                    </a:blip>
+                    <a:srcRect l="5001" t="800" r="705"/>
+                    <a:stretch/>
+                  </pic:blipFill>
+                  <pic:spPr bwMode="auto">
+                    <a:xfrm>
+                      <a:off x="0" y="0"/>
+                      <a:ext cx="5890015" cy="3687228"/>
+                    </a:xfrm>
+                    <a:prstGeom prst="rect">
+                      <a:avLst/>
+                    </a:prstGeom>
+                    <a:noFill/>
+                    <a:ln>
+                      <a:noFill/>
+                    </a:ln>
+                    <a:extLst>
+                      <a:ext uri="{53640926-AAD7-44D8-BBD7-CCE9431645EC}">
+                        <a14:shadowObscured xmlns:a14="http://schemas.microsoft.com/office/drawing/2010/main"/>
+                      </a:ext>
+                    </a:extLst>
+                  </pic:spPr>
+                </pic:pic>
+              </a:graphicData>
+            </a:graphic>
+          </wp:inline>
+        </w:drawing>
+      </w:r>
+    </w:p>
+    <w:p>
+      <w:pPr>
+        <w:rPr>
+          <w:rStyle w:val="IntenseEmphasis"/>
+        </w:rPr>
+      </w:pPr>
+      <w:r>
+        <w:rPr>
+          <w:rStyle w:val="IntenseEmphasis"/>
+        </w:rPr>
+        <w:t xml:space="preserve">Figure </w:t>
+      </w:r>
+      <w:r>
+        <w:rPr>
+          <w:rStyle w:val="IntenseEmphasis"/>
+        </w:rPr>
+        <w:t>4</w:t>
+      </w:r>
+      <w:r>
+        <w:rPr>
+          <w:rStyle w:val="IntenseEmphasis"/>
+        </w:rPr>
+        <w:t>. A system design diagram.</w:t>
+      </w:r>
+      <w:r>
+        <w:rPr>
+          <w:rStyle w:val="IntenseEmphasis"/>
+        </w:rPr>
+        <w:br/>
       </w:r>
     </w:p>
     <w:sectPr>
@@ -1946,6 +2742,602 @@
 <file path=word/numbering.xml><?xml version="1.0" encoding="utf-8"?>
 <w:numbering xmlns:wpc="http://schemas.microsoft.com/office/word/2010/wordprocessingCanvas" xmlns:cx="http://schemas.microsoft.com/office/drawing/2014/chartex" xmlns:cx1="http://schemas.microsoft.com/office/drawing/2015/9/8/chartex" xmlns:cx2="http://schemas.microsoft.com/office/drawing/2015/10/21/chartex" xmlns:cx3="http://schemas.microsoft.com/office/drawing/2016/5/9/chartex" xmlns:cx4="http://schemas.microsoft.com/office/drawing/2016/5/10/chartex" xmlns:cx5="http://schemas.microsoft.com/office/drawing/2016/5/11/chartex" xmlns:cx6="http://schemas.microsoft.com/office/drawing/2016/5/12/chartex" xmlns:cx7="http://schemas.microsoft.com/office/drawing/2016/5/13/chartex" xmlns:cx8="http://schemas.microsoft.com/office/drawing/2016/5/14/chartex" xmlns:mc="http://schemas.openxmlformats.org/markup-compatibility/2006" xmlns:aink="http://schemas.microsoft.com/office/drawing/2016/ink" xmlns:am3d="http://schemas.microsoft.com/office/drawing/2017/model3d" xmlns:o="urn:schemas-microsoft-com:office:office" xmlns:oel="http://schemas.microsoft.com/office/2019/extlst" xmlns:r="http://schemas.openxmlformats.org/officeDocument/2006/relationships" xmlns:m="http://schemas.openxmlformats.org/officeDocument/2006/math" xmlns:v="urn:schemas-microsoft-com:vml" xmlns:wp14="http://schemas.microsoft.com/office/word/2010/wordprocessingDrawing" xmlns:wp="http://schemas.openxmlformats.org/drawingml/2006/wordprocessingDrawing" xmlns:w10="urn:schemas-microsoft-com:office:word" xmlns:w="http://schemas.openxmlformats.org/wordprocessingml/2006/main" xmlns:w14="http://schemas.microsoft.com/office/word/2010/wordml" xmlns:w15="http://schemas.microsoft.com/office/word/2012/wordml" xmlns:w16cex="http://schemas.microsoft.com/office/word/2018/wordml/cex" xmlns:w16cid="http://schemas.microsoft.com/office/word/2016/wordml/cid" xmlns:w16="http://schemas.microsoft.com/office/word/2018/wordml" xmlns:w16sdtdh="http://schemas.microsoft.com/office/word/2020/wordml/sdtdatahash" xmlns:w16se="http://schemas.microsoft.com/office/word/2015/wordml/symex" xmlns:wpg="http://schemas.microsoft.com/office/word/2010/wordprocessingGroup" xmlns:wpi="http://schemas.microsoft.com/office/word/2010/wordprocessingInk" xmlns:wne="http://schemas.microsoft.com/office/word/2006/wordml" xmlns:wps="http://schemas.microsoft.com/office/word/2010/wordprocessingShape" mc:Ignorable="w14 w15 w16se w16cid w16 w16cex w16sdtdh wp14">
   <w:abstractNum w:abstractNumId="0" w15:restartNumberingAfterBreak="0">
+    <w:nsid w:val="0B463483"/>
+    <w:multiLevelType w:val="multilevel"/>
+    <w:tmpl w:val="6994F120"/>
+    <w:lvl w:ilvl="0">
+      <w:start w:val="1"/>
+      <w:numFmt w:val="bullet"/>
+      <w:lvlText w:val=""/>
+      <w:lvlJc w:val="left"/>
+      <w:pPr>
+        <w:tabs>
+          <w:tab w:val="num" w:pos="720"/>
+        </w:tabs>
+        <w:ind w:left="720" w:hanging="360"/>
+      </w:pPr>
+      <w:rPr>
+        <w:rFonts w:ascii="Symbol" w:hAnsi="Symbol" w:hint="default"/>
+        <w:sz w:val="20"/>
+      </w:rPr>
+    </w:lvl>
+    <w:lvl w:ilvl="1" w:tentative="1">
+      <w:start w:val="1"/>
+      <w:numFmt w:val="bullet"/>
+      <w:lvlText w:val=""/>
+      <w:lvlJc w:val="left"/>
+      <w:pPr>
+        <w:tabs>
+          <w:tab w:val="num" w:pos="1440"/>
+        </w:tabs>
+        <w:ind w:left="1440" w:hanging="360"/>
+      </w:pPr>
+      <w:rPr>
+        <w:rFonts w:ascii="Symbol" w:hAnsi="Symbol" w:hint="default"/>
+        <w:sz w:val="20"/>
+      </w:rPr>
+    </w:lvl>
+    <w:lvl w:ilvl="2" w:tentative="1">
+      <w:start w:val="1"/>
+      <w:numFmt w:val="bullet"/>
+      <w:lvlText w:val=""/>
+      <w:lvlJc w:val="left"/>
+      <w:pPr>
+        <w:tabs>
+          <w:tab w:val="num" w:pos="2160"/>
+        </w:tabs>
+        <w:ind w:left="2160" w:hanging="360"/>
+      </w:pPr>
+      <w:rPr>
+        <w:rFonts w:ascii="Symbol" w:hAnsi="Symbol" w:hint="default"/>
+        <w:sz w:val="20"/>
+      </w:rPr>
+    </w:lvl>
+    <w:lvl w:ilvl="3" w:tentative="1">
+      <w:start w:val="1"/>
+      <w:numFmt w:val="bullet"/>
+      <w:lvlText w:val=""/>
+      <w:lvlJc w:val="left"/>
+      <w:pPr>
+        <w:tabs>
+          <w:tab w:val="num" w:pos="2880"/>
+        </w:tabs>
+        <w:ind w:left="2880" w:hanging="360"/>
+      </w:pPr>
+      <w:rPr>
+        <w:rFonts w:ascii="Symbol" w:hAnsi="Symbol" w:hint="default"/>
+        <w:sz w:val="20"/>
+      </w:rPr>
+    </w:lvl>
+    <w:lvl w:ilvl="4" w:tentative="1">
+      <w:start w:val="1"/>
+      <w:numFmt w:val="bullet"/>
+      <w:lvlText w:val=""/>
+      <w:lvlJc w:val="left"/>
+      <w:pPr>
+        <w:tabs>
+          <w:tab w:val="num" w:pos="3600"/>
+        </w:tabs>
+        <w:ind w:left="3600" w:hanging="360"/>
+      </w:pPr>
+      <w:rPr>
+        <w:rFonts w:ascii="Symbol" w:hAnsi="Symbol" w:hint="default"/>
+        <w:sz w:val="20"/>
+      </w:rPr>
+    </w:lvl>
+    <w:lvl w:ilvl="5" w:tentative="1">
+      <w:start w:val="1"/>
+      <w:numFmt w:val="bullet"/>
+      <w:lvlText w:val=""/>
+      <w:lvlJc w:val="left"/>
+      <w:pPr>
+        <w:tabs>
+          <w:tab w:val="num" w:pos="4320"/>
+        </w:tabs>
+        <w:ind w:left="4320" w:hanging="360"/>
+      </w:pPr>
+      <w:rPr>
+        <w:rFonts w:ascii="Symbol" w:hAnsi="Symbol" w:hint="default"/>
+        <w:sz w:val="20"/>
+      </w:rPr>
+    </w:lvl>
+    <w:lvl w:ilvl="6" w:tentative="1">
+      <w:start w:val="1"/>
+      <w:numFmt w:val="bullet"/>
+      <w:lvlText w:val=""/>
+      <w:lvlJc w:val="left"/>
+      <w:pPr>
+        <w:tabs>
+          <w:tab w:val="num" w:pos="5040"/>
+        </w:tabs>
+        <w:ind w:left="5040" w:hanging="360"/>
+      </w:pPr>
+      <w:rPr>
+        <w:rFonts w:ascii="Symbol" w:hAnsi="Symbol" w:hint="default"/>
+        <w:sz w:val="20"/>
+      </w:rPr>
+    </w:lvl>
+    <w:lvl w:ilvl="7" w:tentative="1">
+      <w:start w:val="1"/>
+      <w:numFmt w:val="bullet"/>
+      <w:lvlText w:val=""/>
+      <w:lvlJc w:val="left"/>
+      <w:pPr>
+        <w:tabs>
+          <w:tab w:val="num" w:pos="5760"/>
+        </w:tabs>
+        <w:ind w:left="5760" w:hanging="360"/>
+      </w:pPr>
+      <w:rPr>
+        <w:rFonts w:ascii="Symbol" w:hAnsi="Symbol" w:hint="default"/>
+        <w:sz w:val="20"/>
+      </w:rPr>
+    </w:lvl>
+    <w:lvl w:ilvl="8" w:tentative="1">
+      <w:start w:val="1"/>
+      <w:numFmt w:val="bullet"/>
+      <w:lvlText w:val=""/>
+      <w:lvlJc w:val="left"/>
+      <w:pPr>
+        <w:tabs>
+          <w:tab w:val="num" w:pos="6480"/>
+        </w:tabs>
+        <w:ind w:left="6480" w:hanging="360"/>
+      </w:pPr>
+      <w:rPr>
+        <w:rFonts w:ascii="Symbol" w:hAnsi="Symbol" w:hint="default"/>
+        <w:sz w:val="20"/>
+      </w:rPr>
+    </w:lvl>
+  </w:abstractNum>
+  <w:abstractNum w:abstractNumId="1" w15:restartNumberingAfterBreak="0">
+    <w:nsid w:val="0CC509FB"/>
+    <w:multiLevelType w:val="multilevel"/>
+    <w:tmpl w:val="0B4E0A32"/>
+    <w:lvl w:ilvl="0">
+      <w:start w:val="1"/>
+      <w:numFmt w:val="bullet"/>
+      <w:lvlText w:val=""/>
+      <w:lvlJc w:val="left"/>
+      <w:pPr>
+        <w:tabs>
+          <w:tab w:val="num" w:pos="720"/>
+        </w:tabs>
+        <w:ind w:left="720" w:hanging="360"/>
+      </w:pPr>
+      <w:rPr>
+        <w:rFonts w:ascii="Symbol" w:hAnsi="Symbol" w:hint="default"/>
+        <w:sz w:val="20"/>
+      </w:rPr>
+    </w:lvl>
+    <w:lvl w:ilvl="1">
+      <w:start w:val="1"/>
+      <w:numFmt w:val="bullet"/>
+      <w:lvlText w:val=""/>
+      <w:lvlJc w:val="left"/>
+      <w:pPr>
+        <w:tabs>
+          <w:tab w:val="num" w:pos="1440"/>
+        </w:tabs>
+        <w:ind w:left="1440" w:hanging="360"/>
+      </w:pPr>
+      <w:rPr>
+        <w:rFonts w:ascii="Symbol" w:hAnsi="Symbol" w:hint="default"/>
+        <w:sz w:val="20"/>
+      </w:rPr>
+    </w:lvl>
+    <w:lvl w:ilvl="2" w:tentative="1">
+      <w:start w:val="1"/>
+      <w:numFmt w:val="bullet"/>
+      <w:lvlText w:val=""/>
+      <w:lvlJc w:val="left"/>
+      <w:pPr>
+        <w:tabs>
+          <w:tab w:val="num" w:pos="2160"/>
+        </w:tabs>
+        <w:ind w:left="2160" w:hanging="360"/>
+      </w:pPr>
+      <w:rPr>
+        <w:rFonts w:ascii="Symbol" w:hAnsi="Symbol" w:hint="default"/>
+        <w:sz w:val="20"/>
+      </w:rPr>
+    </w:lvl>
+    <w:lvl w:ilvl="3" w:tentative="1">
+      <w:start w:val="1"/>
+      <w:numFmt w:val="bullet"/>
+      <w:lvlText w:val=""/>
+      <w:lvlJc w:val="left"/>
+      <w:pPr>
+        <w:tabs>
+          <w:tab w:val="num" w:pos="2880"/>
+        </w:tabs>
+        <w:ind w:left="2880" w:hanging="360"/>
+      </w:pPr>
+      <w:rPr>
+        <w:rFonts w:ascii="Symbol" w:hAnsi="Symbol" w:hint="default"/>
+        <w:sz w:val="20"/>
+      </w:rPr>
+    </w:lvl>
+    <w:lvl w:ilvl="4" w:tentative="1">
+      <w:start w:val="1"/>
+      <w:numFmt w:val="bullet"/>
+      <w:lvlText w:val=""/>
+      <w:lvlJc w:val="left"/>
+      <w:pPr>
+        <w:tabs>
+          <w:tab w:val="num" w:pos="3600"/>
+        </w:tabs>
+        <w:ind w:left="3600" w:hanging="360"/>
+      </w:pPr>
+      <w:rPr>
+        <w:rFonts w:ascii="Symbol" w:hAnsi="Symbol" w:hint="default"/>
+        <w:sz w:val="20"/>
+      </w:rPr>
+    </w:lvl>
+    <w:lvl w:ilvl="5" w:tentative="1">
+      <w:start w:val="1"/>
+      <w:numFmt w:val="bullet"/>
+      <w:lvlText w:val=""/>
+      <w:lvlJc w:val="left"/>
+      <w:pPr>
+        <w:tabs>
+          <w:tab w:val="num" w:pos="4320"/>
+        </w:tabs>
+        <w:ind w:left="4320" w:hanging="360"/>
+      </w:pPr>
+      <w:rPr>
+        <w:rFonts w:ascii="Symbol" w:hAnsi="Symbol" w:hint="default"/>
+        <w:sz w:val="20"/>
+      </w:rPr>
+    </w:lvl>
+    <w:lvl w:ilvl="6" w:tentative="1">
+      <w:start w:val="1"/>
+      <w:numFmt w:val="bullet"/>
+      <w:lvlText w:val=""/>
+      <w:lvlJc w:val="left"/>
+      <w:pPr>
+        <w:tabs>
+          <w:tab w:val="num" w:pos="5040"/>
+        </w:tabs>
+        <w:ind w:left="5040" w:hanging="360"/>
+      </w:pPr>
+      <w:rPr>
+        <w:rFonts w:ascii="Symbol" w:hAnsi="Symbol" w:hint="default"/>
+        <w:sz w:val="20"/>
+      </w:rPr>
+    </w:lvl>
+    <w:lvl w:ilvl="7" w:tentative="1">
+      <w:start w:val="1"/>
+      <w:numFmt w:val="bullet"/>
+      <w:lvlText w:val=""/>
+      <w:lvlJc w:val="left"/>
+      <w:pPr>
+        <w:tabs>
+          <w:tab w:val="num" w:pos="5760"/>
+        </w:tabs>
+        <w:ind w:left="5760" w:hanging="360"/>
+      </w:pPr>
+      <w:rPr>
+        <w:rFonts w:ascii="Symbol" w:hAnsi="Symbol" w:hint="default"/>
+        <w:sz w:val="20"/>
+      </w:rPr>
+    </w:lvl>
+    <w:lvl w:ilvl="8" w:tentative="1">
+      <w:start w:val="1"/>
+      <w:numFmt w:val="bullet"/>
+      <w:lvlText w:val=""/>
+      <w:lvlJc w:val="left"/>
+      <w:pPr>
+        <w:tabs>
+          <w:tab w:val="num" w:pos="6480"/>
+        </w:tabs>
+        <w:ind w:left="6480" w:hanging="360"/>
+      </w:pPr>
+      <w:rPr>
+        <w:rFonts w:ascii="Symbol" w:hAnsi="Symbol" w:hint="default"/>
+        <w:sz w:val="20"/>
+      </w:rPr>
+    </w:lvl>
+  </w:abstractNum>
+  <w:abstractNum w:abstractNumId="2" w15:restartNumberingAfterBreak="0">
+    <w:nsid w:val="0EA75E73"/>
+    <w:multiLevelType w:val="multilevel"/>
+    <w:tmpl w:val="662AE9C0"/>
+    <w:lvl w:ilvl="0">
+      <w:start w:val="1"/>
+      <w:numFmt w:val="bullet"/>
+      <w:lvlText w:val=""/>
+      <w:lvlJc w:val="left"/>
+      <w:pPr>
+        <w:tabs>
+          <w:tab w:val="num" w:pos="720"/>
+        </w:tabs>
+        <w:ind w:left="720" w:hanging="360"/>
+      </w:pPr>
+      <w:rPr>
+        <w:rFonts w:ascii="Symbol" w:hAnsi="Symbol" w:hint="default"/>
+        <w:sz w:val="20"/>
+      </w:rPr>
+    </w:lvl>
+    <w:lvl w:ilvl="1" w:tentative="1">
+      <w:start w:val="1"/>
+      <w:numFmt w:val="bullet"/>
+      <w:lvlText w:val=""/>
+      <w:lvlJc w:val="left"/>
+      <w:pPr>
+        <w:tabs>
+          <w:tab w:val="num" w:pos="1440"/>
+        </w:tabs>
+        <w:ind w:left="1440" w:hanging="360"/>
+      </w:pPr>
+      <w:rPr>
+        <w:rFonts w:ascii="Symbol" w:hAnsi="Symbol" w:hint="default"/>
+        <w:sz w:val="20"/>
+      </w:rPr>
+    </w:lvl>
+    <w:lvl w:ilvl="2" w:tentative="1">
+      <w:start w:val="1"/>
+      <w:numFmt w:val="bullet"/>
+      <w:lvlText w:val=""/>
+      <w:lvlJc w:val="left"/>
+      <w:pPr>
+        <w:tabs>
+          <w:tab w:val="num" w:pos="2160"/>
+        </w:tabs>
+        <w:ind w:left="2160" w:hanging="360"/>
+      </w:pPr>
+      <w:rPr>
+        <w:rFonts w:ascii="Symbol" w:hAnsi="Symbol" w:hint="default"/>
+        <w:sz w:val="20"/>
+      </w:rPr>
+    </w:lvl>
+    <w:lvl w:ilvl="3" w:tentative="1">
+      <w:start w:val="1"/>
+      <w:numFmt w:val="bullet"/>
+      <w:lvlText w:val=""/>
+      <w:lvlJc w:val="left"/>
+      <w:pPr>
+        <w:tabs>
+          <w:tab w:val="num" w:pos="2880"/>
+        </w:tabs>
+        <w:ind w:left="2880" w:hanging="360"/>
+      </w:pPr>
+      <w:rPr>
+        <w:rFonts w:ascii="Symbol" w:hAnsi="Symbol" w:hint="default"/>
+        <w:sz w:val="20"/>
+      </w:rPr>
+    </w:lvl>
+    <w:lvl w:ilvl="4" w:tentative="1">
+      <w:start w:val="1"/>
+      <w:numFmt w:val="bullet"/>
+      <w:lvlText w:val=""/>
+      <w:lvlJc w:val="left"/>
+      <w:pPr>
+        <w:tabs>
+          <w:tab w:val="num" w:pos="3600"/>
+        </w:tabs>
+        <w:ind w:left="3600" w:hanging="360"/>
+      </w:pPr>
+      <w:rPr>
+        <w:rFonts w:ascii="Symbol" w:hAnsi="Symbol" w:hint="default"/>
+        <w:sz w:val="20"/>
+      </w:rPr>
+    </w:lvl>
+    <w:lvl w:ilvl="5" w:tentative="1">
+      <w:start w:val="1"/>
+      <w:numFmt w:val="bullet"/>
+      <w:lvlText w:val=""/>
+      <w:lvlJc w:val="left"/>
+      <w:pPr>
+        <w:tabs>
+          <w:tab w:val="num" w:pos="4320"/>
+        </w:tabs>
+        <w:ind w:left="4320" w:hanging="360"/>
+      </w:pPr>
+      <w:rPr>
+        <w:rFonts w:ascii="Symbol" w:hAnsi="Symbol" w:hint="default"/>
+        <w:sz w:val="20"/>
+      </w:rPr>
+    </w:lvl>
+    <w:lvl w:ilvl="6" w:tentative="1">
+      <w:start w:val="1"/>
+      <w:numFmt w:val="bullet"/>
+      <w:lvlText w:val=""/>
+      <w:lvlJc w:val="left"/>
+      <w:pPr>
+        <w:tabs>
+          <w:tab w:val="num" w:pos="5040"/>
+        </w:tabs>
+        <w:ind w:left="5040" w:hanging="360"/>
+      </w:pPr>
+      <w:rPr>
+        <w:rFonts w:ascii="Symbol" w:hAnsi="Symbol" w:hint="default"/>
+        <w:sz w:val="20"/>
+      </w:rPr>
+    </w:lvl>
+    <w:lvl w:ilvl="7" w:tentative="1">
+      <w:start w:val="1"/>
+      <w:numFmt w:val="bullet"/>
+      <w:lvlText w:val=""/>
+      <w:lvlJc w:val="left"/>
+      <w:pPr>
+        <w:tabs>
+          <w:tab w:val="num" w:pos="5760"/>
+        </w:tabs>
+        <w:ind w:left="5760" w:hanging="360"/>
+      </w:pPr>
+      <w:rPr>
+        <w:rFonts w:ascii="Symbol" w:hAnsi="Symbol" w:hint="default"/>
+        <w:sz w:val="20"/>
+      </w:rPr>
+    </w:lvl>
+    <w:lvl w:ilvl="8" w:tentative="1">
+      <w:start w:val="1"/>
+      <w:numFmt w:val="bullet"/>
+      <w:lvlText w:val=""/>
+      <w:lvlJc w:val="left"/>
+      <w:pPr>
+        <w:tabs>
+          <w:tab w:val="num" w:pos="6480"/>
+        </w:tabs>
+        <w:ind w:left="6480" w:hanging="360"/>
+      </w:pPr>
+      <w:rPr>
+        <w:rFonts w:ascii="Symbol" w:hAnsi="Symbol" w:hint="default"/>
+        <w:sz w:val="20"/>
+      </w:rPr>
+    </w:lvl>
+  </w:abstractNum>
+  <w:abstractNum w:abstractNumId="3" w15:restartNumberingAfterBreak="0">
+    <w:nsid w:val="0F0F6067"/>
+    <w:multiLevelType w:val="multilevel"/>
+    <w:tmpl w:val="1A34A020"/>
+    <w:lvl w:ilvl="0">
+      <w:start w:val="1"/>
+      <w:numFmt w:val="bullet"/>
+      <w:lvlText w:val=""/>
+      <w:lvlJc w:val="left"/>
+      <w:pPr>
+        <w:tabs>
+          <w:tab w:val="num" w:pos="720"/>
+        </w:tabs>
+        <w:ind w:left="720" w:hanging="360"/>
+      </w:pPr>
+      <w:rPr>
+        <w:rFonts w:ascii="Symbol" w:hAnsi="Symbol" w:hint="default"/>
+        <w:sz w:val="20"/>
+      </w:rPr>
+    </w:lvl>
+    <w:lvl w:ilvl="1" w:tentative="1">
+      <w:start w:val="1"/>
+      <w:numFmt w:val="bullet"/>
+      <w:lvlText w:val=""/>
+      <w:lvlJc w:val="left"/>
+      <w:pPr>
+        <w:tabs>
+          <w:tab w:val="num" w:pos="1440"/>
+        </w:tabs>
+        <w:ind w:left="1440" w:hanging="360"/>
+      </w:pPr>
+      <w:rPr>
+        <w:rFonts w:ascii="Symbol" w:hAnsi="Symbol" w:hint="default"/>
+        <w:sz w:val="20"/>
+      </w:rPr>
+    </w:lvl>
+    <w:lvl w:ilvl="2" w:tentative="1">
+      <w:start w:val="1"/>
+      <w:numFmt w:val="bullet"/>
+      <w:lvlText w:val=""/>
+      <w:lvlJc w:val="left"/>
+      <w:pPr>
+        <w:tabs>
+          <w:tab w:val="num" w:pos="2160"/>
+        </w:tabs>
+        <w:ind w:left="2160" w:hanging="360"/>
+      </w:pPr>
+      <w:rPr>
+        <w:rFonts w:ascii="Symbol" w:hAnsi="Symbol" w:hint="default"/>
+        <w:sz w:val="20"/>
+      </w:rPr>
+    </w:lvl>
+    <w:lvl w:ilvl="3" w:tentative="1">
+      <w:start w:val="1"/>
+      <w:numFmt w:val="bullet"/>
+      <w:lvlText w:val=""/>
+      <w:lvlJc w:val="left"/>
+      <w:pPr>
+        <w:tabs>
+          <w:tab w:val="num" w:pos="2880"/>
+        </w:tabs>
+        <w:ind w:left="2880" w:hanging="360"/>
+      </w:pPr>
+      <w:rPr>
+        <w:rFonts w:ascii="Symbol" w:hAnsi="Symbol" w:hint="default"/>
+        <w:sz w:val="20"/>
+      </w:rPr>
+    </w:lvl>
+    <w:lvl w:ilvl="4" w:tentative="1">
+      <w:start w:val="1"/>
+      <w:numFmt w:val="bullet"/>
+      <w:lvlText w:val=""/>
+      <w:lvlJc w:val="left"/>
+      <w:pPr>
+        <w:tabs>
+          <w:tab w:val="num" w:pos="3600"/>
+        </w:tabs>
+        <w:ind w:left="3600" w:hanging="360"/>
+      </w:pPr>
+      <w:rPr>
+        <w:rFonts w:ascii="Symbol" w:hAnsi="Symbol" w:hint="default"/>
+        <w:sz w:val="20"/>
+      </w:rPr>
+    </w:lvl>
+    <w:lvl w:ilvl="5" w:tentative="1">
+      <w:start w:val="1"/>
+      <w:numFmt w:val="bullet"/>
+      <w:lvlText w:val=""/>
+      <w:lvlJc w:val="left"/>
+      <w:pPr>
+        <w:tabs>
+          <w:tab w:val="num" w:pos="4320"/>
+        </w:tabs>
+        <w:ind w:left="4320" w:hanging="360"/>
+      </w:pPr>
+      <w:rPr>
+        <w:rFonts w:ascii="Symbol" w:hAnsi="Symbol" w:hint="default"/>
+        <w:sz w:val="20"/>
+      </w:rPr>
+    </w:lvl>
+    <w:lvl w:ilvl="6" w:tentative="1">
+      <w:start w:val="1"/>
+      <w:numFmt w:val="bullet"/>
+      <w:lvlText w:val=""/>
+      <w:lvlJc w:val="left"/>
+      <w:pPr>
+        <w:tabs>
+          <w:tab w:val="num" w:pos="5040"/>
+        </w:tabs>
+        <w:ind w:left="5040" w:hanging="360"/>
+      </w:pPr>
+      <w:rPr>
+        <w:rFonts w:ascii="Symbol" w:hAnsi="Symbol" w:hint="default"/>
+        <w:sz w:val="20"/>
+      </w:rPr>
+    </w:lvl>
+    <w:lvl w:ilvl="7" w:tentative="1">
+      <w:start w:val="1"/>
+      <w:numFmt w:val="bullet"/>
+      <w:lvlText w:val=""/>
+      <w:lvlJc w:val="left"/>
+      <w:pPr>
+        <w:tabs>
+          <w:tab w:val="num" w:pos="5760"/>
+        </w:tabs>
+        <w:ind w:left="5760" w:hanging="360"/>
+      </w:pPr>
+      <w:rPr>
+        <w:rFonts w:ascii="Symbol" w:hAnsi="Symbol" w:hint="default"/>
+        <w:sz w:val="20"/>
+      </w:rPr>
+    </w:lvl>
+    <w:lvl w:ilvl="8" w:tentative="1">
+      <w:start w:val="1"/>
+      <w:numFmt w:val="bullet"/>
+      <w:lvlText w:val=""/>
+      <w:lvlJc w:val="left"/>
+      <w:pPr>
+        <w:tabs>
+          <w:tab w:val="num" w:pos="6480"/>
+        </w:tabs>
+        <w:ind w:left="6480" w:hanging="360"/>
+      </w:pPr>
+      <w:rPr>
+        <w:rFonts w:ascii="Symbol" w:hAnsi="Symbol" w:hint="default"/>
+        <w:sz w:val="20"/>
+      </w:rPr>
+    </w:lvl>
+  </w:abstractNum>
+  <w:abstractNum w:abstractNumId="4" w15:restartNumberingAfterBreak="0">
     <w:nsid w:val="115A5321"/>
     <w:multiLevelType w:val="hybridMultilevel"/>
     <w:tmpl w:val="C3E00C6A"/>
@@ -2031,7 +3423,7 @@
       </w:pPr>
     </w:lvl>
   </w:abstractNum>
-  <w:abstractNum w:abstractNumId="1" w15:restartNumberingAfterBreak="0">
+  <w:abstractNum w:abstractNumId="5" w15:restartNumberingAfterBreak="0">
     <w:nsid w:val="139D1E95"/>
     <w:multiLevelType w:val="multilevel"/>
     <w:tmpl w:val="C9182202"/>
@@ -2180,7 +3572,156 @@
       </w:rPr>
     </w:lvl>
   </w:abstractNum>
-  <w:abstractNum w:abstractNumId="2" w15:restartNumberingAfterBreak="0">
+  <w:abstractNum w:abstractNumId="6" w15:restartNumberingAfterBreak="0">
+    <w:nsid w:val="15C30D67"/>
+    <w:multiLevelType w:val="multilevel"/>
+    <w:tmpl w:val="9572CF8A"/>
+    <w:lvl w:ilvl="0">
+      <w:start w:val="1"/>
+      <w:numFmt w:val="bullet"/>
+      <w:lvlText w:val=""/>
+      <w:lvlJc w:val="left"/>
+      <w:pPr>
+        <w:tabs>
+          <w:tab w:val="num" w:pos="720"/>
+        </w:tabs>
+        <w:ind w:left="720" w:hanging="360"/>
+      </w:pPr>
+      <w:rPr>
+        <w:rFonts w:ascii="Symbol" w:hAnsi="Symbol" w:hint="default"/>
+        <w:sz w:val="20"/>
+      </w:rPr>
+    </w:lvl>
+    <w:lvl w:ilvl="1" w:tentative="1">
+      <w:start w:val="1"/>
+      <w:numFmt w:val="bullet"/>
+      <w:lvlText w:val=""/>
+      <w:lvlJc w:val="left"/>
+      <w:pPr>
+        <w:tabs>
+          <w:tab w:val="num" w:pos="1440"/>
+        </w:tabs>
+        <w:ind w:left="1440" w:hanging="360"/>
+      </w:pPr>
+      <w:rPr>
+        <w:rFonts w:ascii="Symbol" w:hAnsi="Symbol" w:hint="default"/>
+        <w:sz w:val="20"/>
+      </w:rPr>
+    </w:lvl>
+    <w:lvl w:ilvl="2" w:tentative="1">
+      <w:start w:val="1"/>
+      <w:numFmt w:val="bullet"/>
+      <w:lvlText w:val=""/>
+      <w:lvlJc w:val="left"/>
+      <w:pPr>
+        <w:tabs>
+          <w:tab w:val="num" w:pos="2160"/>
+        </w:tabs>
+        <w:ind w:left="2160" w:hanging="360"/>
+      </w:pPr>
+      <w:rPr>
+        <w:rFonts w:ascii="Symbol" w:hAnsi="Symbol" w:hint="default"/>
+        <w:sz w:val="20"/>
+      </w:rPr>
+    </w:lvl>
+    <w:lvl w:ilvl="3" w:tentative="1">
+      <w:start w:val="1"/>
+      <w:numFmt w:val="bullet"/>
+      <w:lvlText w:val=""/>
+      <w:lvlJc w:val="left"/>
+      <w:pPr>
+        <w:tabs>
+          <w:tab w:val="num" w:pos="2880"/>
+        </w:tabs>
+        <w:ind w:left="2880" w:hanging="360"/>
+      </w:pPr>
+      <w:rPr>
+        <w:rFonts w:ascii="Symbol" w:hAnsi="Symbol" w:hint="default"/>
+        <w:sz w:val="20"/>
+      </w:rPr>
+    </w:lvl>
+    <w:lvl w:ilvl="4" w:tentative="1">
+      <w:start w:val="1"/>
+      <w:numFmt w:val="bullet"/>
+      <w:lvlText w:val=""/>
+      <w:lvlJc w:val="left"/>
+      <w:pPr>
+        <w:tabs>
+          <w:tab w:val="num" w:pos="3600"/>
+        </w:tabs>
+        <w:ind w:left="3600" w:hanging="360"/>
+      </w:pPr>
+      <w:rPr>
+        <w:rFonts w:ascii="Symbol" w:hAnsi="Symbol" w:hint="default"/>
+        <w:sz w:val="20"/>
+      </w:rPr>
+    </w:lvl>
+    <w:lvl w:ilvl="5" w:tentative="1">
+      <w:start w:val="1"/>
+      <w:numFmt w:val="bullet"/>
+      <w:lvlText w:val=""/>
+      <w:lvlJc w:val="left"/>
+      <w:pPr>
+        <w:tabs>
+          <w:tab w:val="num" w:pos="4320"/>
+        </w:tabs>
+        <w:ind w:left="4320" w:hanging="360"/>
+      </w:pPr>
+      <w:rPr>
+        <w:rFonts w:ascii="Symbol" w:hAnsi="Symbol" w:hint="default"/>
+        <w:sz w:val="20"/>
+      </w:rPr>
+    </w:lvl>
+    <w:lvl w:ilvl="6" w:tentative="1">
+      <w:start w:val="1"/>
+      <w:numFmt w:val="bullet"/>
+      <w:lvlText w:val=""/>
+      <w:lvlJc w:val="left"/>
+      <w:pPr>
+        <w:tabs>
+          <w:tab w:val="num" w:pos="5040"/>
+        </w:tabs>
+        <w:ind w:left="5040" w:hanging="360"/>
+      </w:pPr>
+      <w:rPr>
+        <w:rFonts w:ascii="Symbol" w:hAnsi="Symbol" w:hint="default"/>
+        <w:sz w:val="20"/>
+      </w:rPr>
+    </w:lvl>
+    <w:lvl w:ilvl="7" w:tentative="1">
+      <w:start w:val="1"/>
+      <w:numFmt w:val="bullet"/>
+      <w:lvlText w:val=""/>
+      <w:lvlJc w:val="left"/>
+      <w:pPr>
+        <w:tabs>
+          <w:tab w:val="num" w:pos="5760"/>
+        </w:tabs>
+        <w:ind w:left="5760" w:hanging="360"/>
+      </w:pPr>
+      <w:rPr>
+        <w:rFonts w:ascii="Symbol" w:hAnsi="Symbol" w:hint="default"/>
+        <w:sz w:val="20"/>
+      </w:rPr>
+    </w:lvl>
+    <w:lvl w:ilvl="8" w:tentative="1">
+      <w:start w:val="1"/>
+      <w:numFmt w:val="bullet"/>
+      <w:lvlText w:val=""/>
+      <w:lvlJc w:val="left"/>
+      <w:pPr>
+        <w:tabs>
+          <w:tab w:val="num" w:pos="6480"/>
+        </w:tabs>
+        <w:ind w:left="6480" w:hanging="360"/>
+      </w:pPr>
+      <w:rPr>
+        <w:rFonts w:ascii="Symbol" w:hAnsi="Symbol" w:hint="default"/>
+        <w:sz w:val="20"/>
+      </w:rPr>
+    </w:lvl>
+  </w:abstractNum>
+  <w:abstractNum w:abstractNumId="7" w15:restartNumberingAfterBreak="0">
     <w:nsid w:val="1B34624E"/>
     <w:multiLevelType w:val="hybridMultilevel"/>
     <w:tmpl w:val="42E84512"/>
@@ -2293,7 +3834,7 @@
       </w:rPr>
     </w:lvl>
   </w:abstractNum>
-  <w:abstractNum w:abstractNumId="3" w15:restartNumberingAfterBreak="0">
+  <w:abstractNum w:abstractNumId="8" w15:restartNumberingAfterBreak="0">
     <w:nsid w:val="1B9B3ED6"/>
     <w:multiLevelType w:val="hybridMultilevel"/>
     <w:tmpl w:val="BF304B1A"/>
@@ -2406,7 +3947,7 @@
       </w:rPr>
     </w:lvl>
   </w:abstractNum>
-  <w:abstractNum w:abstractNumId="4" w15:restartNumberingAfterBreak="0">
+  <w:abstractNum w:abstractNumId="9" w15:restartNumberingAfterBreak="0">
     <w:nsid w:val="1C826254"/>
     <w:multiLevelType w:val="hybridMultilevel"/>
     <w:tmpl w:val="F1A4CC72"/>
@@ -2519,7 +4060,7 @@
       </w:rPr>
     </w:lvl>
   </w:abstractNum>
-  <w:abstractNum w:abstractNumId="5" w15:restartNumberingAfterBreak="0">
+  <w:abstractNum w:abstractNumId="10" w15:restartNumberingAfterBreak="0">
     <w:nsid w:val="2DC2395E"/>
     <w:multiLevelType w:val="hybridMultilevel"/>
     <w:tmpl w:val="0CEAE2F8"/>
@@ -2605,7 +4146,99 @@
       </w:pPr>
     </w:lvl>
   </w:abstractNum>
-  <w:abstractNum w:abstractNumId="6" w15:restartNumberingAfterBreak="0">
+  <w:abstractNum w:abstractNumId="11" w15:restartNumberingAfterBreak="0">
+    <w:nsid w:val="2F3F48DB"/>
+    <w:multiLevelType w:val="hybridMultilevel"/>
+    <w:tmpl w:val="03ECDE9E"/>
+    <w:lvl w:ilvl="0" w:tplc="FFFFFFFF">
+      <w:start w:val="1"/>
+      <w:numFmt w:val="bullet"/>
+      <w:lvlText w:val=""/>
+      <w:lvlJc w:val="left"/>
+      <w:pPr>
+        <w:ind w:left="720" w:hanging="360"/>
+      </w:pPr>
+      <w:rPr>
+        <w:rFonts w:ascii="Wingdings" w:hAnsi="Wingdings" w:hint="default"/>
+      </w:rPr>
+    </w:lvl>
+    <w:lvl w:ilvl="1" w:tplc="0809000B">
+      <w:start w:val="1"/>
+      <w:numFmt w:val="bullet"/>
+      <w:lvlText w:val=""/>
+      <w:lvlJc w:val="left"/>
+      <w:pPr>
+        <w:ind w:left="1440" w:hanging="360"/>
+      </w:pPr>
+      <w:rPr>
+        <w:rFonts w:ascii="Wingdings" w:hAnsi="Wingdings" w:hint="default"/>
+      </w:rPr>
+    </w:lvl>
+    <w:lvl w:ilvl="2" w:tplc="FFFFFFFF" w:tentative="1">
+      <w:start w:val="1"/>
+      <w:numFmt w:val="lowerRoman"/>
+      <w:lvlText w:val="%3."/>
+      <w:lvlJc w:val="right"/>
+      <w:pPr>
+        <w:ind w:left="2160" w:hanging="180"/>
+      </w:pPr>
+    </w:lvl>
+    <w:lvl w:ilvl="3" w:tplc="FFFFFFFF" w:tentative="1">
+      <w:start w:val="1"/>
+      <w:numFmt w:val="decimal"/>
+      <w:lvlText w:val="%4."/>
+      <w:lvlJc w:val="left"/>
+      <w:pPr>
+        <w:ind w:left="2880" w:hanging="360"/>
+      </w:pPr>
+    </w:lvl>
+    <w:lvl w:ilvl="4" w:tplc="FFFFFFFF" w:tentative="1">
+      <w:start w:val="1"/>
+      <w:numFmt w:val="lowerLetter"/>
+      <w:lvlText w:val="%5."/>
+      <w:lvlJc w:val="left"/>
+      <w:pPr>
+        <w:ind w:left="3600" w:hanging="360"/>
+      </w:pPr>
+    </w:lvl>
+    <w:lvl w:ilvl="5" w:tplc="FFFFFFFF" w:tentative="1">
+      <w:start w:val="1"/>
+      <w:numFmt w:val="lowerRoman"/>
+      <w:lvlText w:val="%6."/>
+      <w:lvlJc w:val="right"/>
+      <w:pPr>
+        <w:ind w:left="4320" w:hanging="180"/>
+      </w:pPr>
+    </w:lvl>
+    <w:lvl w:ilvl="6" w:tplc="FFFFFFFF" w:tentative="1">
+      <w:start w:val="1"/>
+      <w:numFmt w:val="decimal"/>
+      <w:lvlText w:val="%7."/>
+      <w:lvlJc w:val="left"/>
+      <w:pPr>
+        <w:ind w:left="5040" w:hanging="360"/>
+      </w:pPr>
+    </w:lvl>
+    <w:lvl w:ilvl="7" w:tplc="FFFFFFFF" w:tentative="1">
+      <w:start w:val="1"/>
+      <w:numFmt w:val="lowerLetter"/>
+      <w:lvlText w:val="%8."/>
+      <w:lvlJc w:val="left"/>
+      <w:pPr>
+        <w:ind w:left="5760" w:hanging="360"/>
+      </w:pPr>
+    </w:lvl>
+    <w:lvl w:ilvl="8" w:tplc="FFFFFFFF" w:tentative="1">
+      <w:start w:val="1"/>
+      <w:numFmt w:val="lowerRoman"/>
+      <w:lvlText w:val="%9."/>
+      <w:lvlJc w:val="right"/>
+      <w:pPr>
+        <w:ind w:left="6480" w:hanging="180"/>
+      </w:pPr>
+    </w:lvl>
+  </w:abstractNum>
+  <w:abstractNum w:abstractNumId="12" w15:restartNumberingAfterBreak="0">
     <w:nsid w:val="34C761FC"/>
     <w:multiLevelType w:val="hybridMultilevel"/>
     <w:tmpl w:val="755A8824"/>
@@ -2718,7 +4351,7 @@
       </w:rPr>
     </w:lvl>
   </w:abstractNum>
-  <w:abstractNum w:abstractNumId="7" w15:restartNumberingAfterBreak="0">
+  <w:abstractNum w:abstractNumId="13" w15:restartNumberingAfterBreak="0">
     <w:nsid w:val="360802D1"/>
     <w:multiLevelType w:val="hybridMultilevel"/>
     <w:tmpl w:val="03FA0474"/>
@@ -2807,7 +4440,7 @@
       </w:pPr>
     </w:lvl>
   </w:abstractNum>
-  <w:abstractNum w:abstractNumId="8" w15:restartNumberingAfterBreak="0">
+  <w:abstractNum w:abstractNumId="14" w15:restartNumberingAfterBreak="0">
     <w:nsid w:val="3D867DB9"/>
     <w:multiLevelType w:val="hybridMultilevel"/>
     <w:tmpl w:val="DC96E7D8"/>
@@ -2893,7 +4526,7 @@
       </w:pPr>
     </w:lvl>
   </w:abstractNum>
-  <w:abstractNum w:abstractNumId="9" w15:restartNumberingAfterBreak="0">
+  <w:abstractNum w:abstractNumId="15" w15:restartNumberingAfterBreak="0">
     <w:nsid w:val="3DF8091C"/>
     <w:multiLevelType w:val="multilevel"/>
     <w:tmpl w:val="4B36C20A"/>
@@ -3042,7 +4675,7 @@
       </w:rPr>
     </w:lvl>
   </w:abstractNum>
-  <w:abstractNum w:abstractNumId="10" w15:restartNumberingAfterBreak="0">
+  <w:abstractNum w:abstractNumId="16" w15:restartNumberingAfterBreak="0">
     <w:nsid w:val="453C5A10"/>
     <w:multiLevelType w:val="hybridMultilevel"/>
     <w:tmpl w:val="D632EFC0"/>
@@ -3128,7 +4761,7 @@
       </w:pPr>
     </w:lvl>
   </w:abstractNum>
-  <w:abstractNum w:abstractNumId="11" w15:restartNumberingAfterBreak="0">
+  <w:abstractNum w:abstractNumId="17" w15:restartNumberingAfterBreak="0">
     <w:nsid w:val="470B259B"/>
     <w:multiLevelType w:val="hybridMultilevel"/>
     <w:tmpl w:val="C004DDEA"/>
@@ -3241,7 +4874,7 @@
       </w:rPr>
     </w:lvl>
   </w:abstractNum>
-  <w:abstractNum w:abstractNumId="12" w15:restartNumberingAfterBreak="0">
+  <w:abstractNum w:abstractNumId="18" w15:restartNumberingAfterBreak="0">
     <w:nsid w:val="476D5EB9"/>
     <w:multiLevelType w:val="hybridMultilevel"/>
     <w:tmpl w:val="6F32420A"/>
@@ -3354,7 +4987,7 @@
       </w:rPr>
     </w:lvl>
   </w:abstractNum>
-  <w:abstractNum w:abstractNumId="13" w15:restartNumberingAfterBreak="0">
+  <w:abstractNum w:abstractNumId="19" w15:restartNumberingAfterBreak="0">
     <w:nsid w:val="477353F0"/>
     <w:multiLevelType w:val="hybridMultilevel"/>
     <w:tmpl w:val="A50C6902"/>
@@ -3440,7 +5073,7 @@
       </w:pPr>
     </w:lvl>
   </w:abstractNum>
-  <w:abstractNum w:abstractNumId="14" w15:restartNumberingAfterBreak="0">
+  <w:abstractNum w:abstractNumId="20" w15:restartNumberingAfterBreak="0">
     <w:nsid w:val="4C2158D1"/>
     <w:multiLevelType w:val="hybridMultilevel"/>
     <w:tmpl w:val="130408AE"/>
@@ -3526,7 +5159,7 @@
       </w:pPr>
     </w:lvl>
   </w:abstractNum>
-  <w:abstractNum w:abstractNumId="15" w15:restartNumberingAfterBreak="0">
+  <w:abstractNum w:abstractNumId="21" w15:restartNumberingAfterBreak="0">
     <w:nsid w:val="4F274C43"/>
     <w:multiLevelType w:val="hybridMultilevel"/>
     <w:tmpl w:val="D38C3436"/>
@@ -3639,10 +5272,10 @@
       </w:rPr>
     </w:lvl>
   </w:abstractNum>
-  <w:abstractNum w:abstractNumId="16" w15:restartNumberingAfterBreak="0">
+  <w:abstractNum w:abstractNumId="22" w15:restartNumberingAfterBreak="0">
     <w:nsid w:val="57761D16"/>
     <w:multiLevelType w:val="hybridMultilevel"/>
-    <w:tmpl w:val="F5F2D206"/>
+    <w:tmpl w:val="B254B85A"/>
     <w:lvl w:ilvl="0" w:tplc="0809000B">
       <w:start w:val="1"/>
       <w:numFmt w:val="bullet"/>
@@ -3728,7 +5361,7 @@
       </w:pPr>
     </w:lvl>
   </w:abstractNum>
-  <w:abstractNum w:abstractNumId="17" w15:restartNumberingAfterBreak="0">
+  <w:abstractNum w:abstractNumId="23" w15:restartNumberingAfterBreak="0">
     <w:nsid w:val="5D683AFA"/>
     <w:multiLevelType w:val="hybridMultilevel"/>
     <w:tmpl w:val="8FC01A82"/>
@@ -3841,7 +5474,7 @@
       </w:rPr>
     </w:lvl>
   </w:abstractNum>
-  <w:abstractNum w:abstractNumId="18" w15:restartNumberingAfterBreak="0">
+  <w:abstractNum w:abstractNumId="24" w15:restartNumberingAfterBreak="0">
     <w:nsid w:val="5D8E5785"/>
     <w:multiLevelType w:val="hybridMultilevel"/>
     <w:tmpl w:val="A11AF230"/>
@@ -3954,62 +5587,562 @@
       </w:rPr>
     </w:lvl>
   </w:abstractNum>
+  <w:abstractNum w:abstractNumId="25" w15:restartNumberingAfterBreak="0">
+    <w:nsid w:val="5F53441E"/>
+    <w:multiLevelType w:val="multilevel"/>
+    <w:tmpl w:val="C602EBD0"/>
+    <w:lvl w:ilvl="0">
+      <w:start w:val="1"/>
+      <w:numFmt w:val="bullet"/>
+      <w:lvlText w:val=""/>
+      <w:lvlJc w:val="left"/>
+      <w:pPr>
+        <w:tabs>
+          <w:tab w:val="num" w:pos="720"/>
+        </w:tabs>
+        <w:ind w:left="720" w:hanging="360"/>
+      </w:pPr>
+      <w:rPr>
+        <w:rFonts w:ascii="Symbol" w:hAnsi="Symbol" w:hint="default"/>
+        <w:sz w:val="20"/>
+      </w:rPr>
+    </w:lvl>
+    <w:lvl w:ilvl="1" w:tentative="1">
+      <w:start w:val="1"/>
+      <w:numFmt w:val="bullet"/>
+      <w:lvlText w:val=""/>
+      <w:lvlJc w:val="left"/>
+      <w:pPr>
+        <w:tabs>
+          <w:tab w:val="num" w:pos="1440"/>
+        </w:tabs>
+        <w:ind w:left="1440" w:hanging="360"/>
+      </w:pPr>
+      <w:rPr>
+        <w:rFonts w:ascii="Symbol" w:hAnsi="Symbol" w:hint="default"/>
+        <w:sz w:val="20"/>
+      </w:rPr>
+    </w:lvl>
+    <w:lvl w:ilvl="2" w:tentative="1">
+      <w:start w:val="1"/>
+      <w:numFmt w:val="bullet"/>
+      <w:lvlText w:val=""/>
+      <w:lvlJc w:val="left"/>
+      <w:pPr>
+        <w:tabs>
+          <w:tab w:val="num" w:pos="2160"/>
+        </w:tabs>
+        <w:ind w:left="2160" w:hanging="360"/>
+      </w:pPr>
+      <w:rPr>
+        <w:rFonts w:ascii="Symbol" w:hAnsi="Symbol" w:hint="default"/>
+        <w:sz w:val="20"/>
+      </w:rPr>
+    </w:lvl>
+    <w:lvl w:ilvl="3" w:tentative="1">
+      <w:start w:val="1"/>
+      <w:numFmt w:val="bullet"/>
+      <w:lvlText w:val=""/>
+      <w:lvlJc w:val="left"/>
+      <w:pPr>
+        <w:tabs>
+          <w:tab w:val="num" w:pos="2880"/>
+        </w:tabs>
+        <w:ind w:left="2880" w:hanging="360"/>
+      </w:pPr>
+      <w:rPr>
+        <w:rFonts w:ascii="Symbol" w:hAnsi="Symbol" w:hint="default"/>
+        <w:sz w:val="20"/>
+      </w:rPr>
+    </w:lvl>
+    <w:lvl w:ilvl="4" w:tentative="1">
+      <w:start w:val="1"/>
+      <w:numFmt w:val="bullet"/>
+      <w:lvlText w:val=""/>
+      <w:lvlJc w:val="left"/>
+      <w:pPr>
+        <w:tabs>
+          <w:tab w:val="num" w:pos="3600"/>
+        </w:tabs>
+        <w:ind w:left="3600" w:hanging="360"/>
+      </w:pPr>
+      <w:rPr>
+        <w:rFonts w:ascii="Symbol" w:hAnsi="Symbol" w:hint="default"/>
+        <w:sz w:val="20"/>
+      </w:rPr>
+    </w:lvl>
+    <w:lvl w:ilvl="5" w:tentative="1">
+      <w:start w:val="1"/>
+      <w:numFmt w:val="bullet"/>
+      <w:lvlText w:val=""/>
+      <w:lvlJc w:val="left"/>
+      <w:pPr>
+        <w:tabs>
+          <w:tab w:val="num" w:pos="4320"/>
+        </w:tabs>
+        <w:ind w:left="4320" w:hanging="360"/>
+      </w:pPr>
+      <w:rPr>
+        <w:rFonts w:ascii="Symbol" w:hAnsi="Symbol" w:hint="default"/>
+        <w:sz w:val="20"/>
+      </w:rPr>
+    </w:lvl>
+    <w:lvl w:ilvl="6" w:tentative="1">
+      <w:start w:val="1"/>
+      <w:numFmt w:val="bullet"/>
+      <w:lvlText w:val=""/>
+      <w:lvlJc w:val="left"/>
+      <w:pPr>
+        <w:tabs>
+          <w:tab w:val="num" w:pos="5040"/>
+        </w:tabs>
+        <w:ind w:left="5040" w:hanging="360"/>
+      </w:pPr>
+      <w:rPr>
+        <w:rFonts w:ascii="Symbol" w:hAnsi="Symbol" w:hint="default"/>
+        <w:sz w:val="20"/>
+      </w:rPr>
+    </w:lvl>
+    <w:lvl w:ilvl="7" w:tentative="1">
+      <w:start w:val="1"/>
+      <w:numFmt w:val="bullet"/>
+      <w:lvlText w:val=""/>
+      <w:lvlJc w:val="left"/>
+      <w:pPr>
+        <w:tabs>
+          <w:tab w:val="num" w:pos="5760"/>
+        </w:tabs>
+        <w:ind w:left="5760" w:hanging="360"/>
+      </w:pPr>
+      <w:rPr>
+        <w:rFonts w:ascii="Symbol" w:hAnsi="Symbol" w:hint="default"/>
+        <w:sz w:val="20"/>
+      </w:rPr>
+    </w:lvl>
+    <w:lvl w:ilvl="8" w:tentative="1">
+      <w:start w:val="1"/>
+      <w:numFmt w:val="bullet"/>
+      <w:lvlText w:val=""/>
+      <w:lvlJc w:val="left"/>
+      <w:pPr>
+        <w:tabs>
+          <w:tab w:val="num" w:pos="6480"/>
+        </w:tabs>
+        <w:ind w:left="6480" w:hanging="360"/>
+      </w:pPr>
+      <w:rPr>
+        <w:rFonts w:ascii="Symbol" w:hAnsi="Symbol" w:hint="default"/>
+        <w:sz w:val="20"/>
+      </w:rPr>
+    </w:lvl>
+  </w:abstractNum>
+  <w:abstractNum w:abstractNumId="26" w15:restartNumberingAfterBreak="0">
+    <w:nsid w:val="648638A6"/>
+    <w:multiLevelType w:val="hybridMultilevel"/>
+    <w:tmpl w:val="758AA400"/>
+    <w:lvl w:ilvl="0" w:tplc="DB421BCC">
+      <w:start w:val="1"/>
+      <w:numFmt w:val="decimal"/>
+      <w:lvlText w:val="%1."/>
+      <w:lvlJc w:val="left"/>
+      <w:pPr>
+        <w:ind w:left="1080" w:hanging="720"/>
+      </w:pPr>
+      <w:rPr>
+        <w:rFonts w:hint="default"/>
+      </w:rPr>
+    </w:lvl>
+    <w:lvl w:ilvl="1" w:tplc="0262B5BC">
+      <w:start w:val="1"/>
+      <w:numFmt w:val="bullet"/>
+      <w:lvlText w:val="•"/>
+      <w:lvlJc w:val="left"/>
+      <w:pPr>
+        <w:ind w:left="1800" w:hanging="720"/>
+      </w:pPr>
+      <w:rPr>
+        <w:rFonts w:ascii="Arial" w:eastAsiaTheme="minorHAnsi" w:hAnsi="Arial" w:cs="Arial" w:hint="default"/>
+      </w:rPr>
+    </w:lvl>
+    <w:lvl w:ilvl="2" w:tplc="2FE2518A">
+      <w:start w:val="1"/>
+      <w:numFmt w:val="upperRoman"/>
+      <w:lvlText w:val="%3."/>
+      <w:lvlJc w:val="left"/>
+      <w:pPr>
+        <w:ind w:left="2700" w:hanging="720"/>
+      </w:pPr>
+      <w:rPr>
+        <w:rFonts w:hint="default"/>
+      </w:rPr>
+    </w:lvl>
+    <w:lvl w:ilvl="3" w:tplc="1409000F" w:tentative="1">
+      <w:start w:val="1"/>
+      <w:numFmt w:val="decimal"/>
+      <w:lvlText w:val="%4."/>
+      <w:lvlJc w:val="left"/>
+      <w:pPr>
+        <w:ind w:left="2880" w:hanging="360"/>
+      </w:pPr>
+    </w:lvl>
+    <w:lvl w:ilvl="4" w:tplc="14090019" w:tentative="1">
+      <w:start w:val="1"/>
+      <w:numFmt w:val="lowerLetter"/>
+      <w:lvlText w:val="%5."/>
+      <w:lvlJc w:val="left"/>
+      <w:pPr>
+        <w:ind w:left="3600" w:hanging="360"/>
+      </w:pPr>
+    </w:lvl>
+    <w:lvl w:ilvl="5" w:tplc="1409001B" w:tentative="1">
+      <w:start w:val="1"/>
+      <w:numFmt w:val="lowerRoman"/>
+      <w:lvlText w:val="%6."/>
+      <w:lvlJc w:val="right"/>
+      <w:pPr>
+        <w:ind w:left="4320" w:hanging="180"/>
+      </w:pPr>
+    </w:lvl>
+    <w:lvl w:ilvl="6" w:tplc="1409000F" w:tentative="1">
+      <w:start w:val="1"/>
+      <w:numFmt w:val="decimal"/>
+      <w:lvlText w:val="%7."/>
+      <w:lvlJc w:val="left"/>
+      <w:pPr>
+        <w:ind w:left="5040" w:hanging="360"/>
+      </w:pPr>
+    </w:lvl>
+    <w:lvl w:ilvl="7" w:tplc="14090019" w:tentative="1">
+      <w:start w:val="1"/>
+      <w:numFmt w:val="lowerLetter"/>
+      <w:lvlText w:val="%8."/>
+      <w:lvlJc w:val="left"/>
+      <w:pPr>
+        <w:ind w:left="5760" w:hanging="360"/>
+      </w:pPr>
+    </w:lvl>
+    <w:lvl w:ilvl="8" w:tplc="1409001B" w:tentative="1">
+      <w:start w:val="1"/>
+      <w:numFmt w:val="lowerRoman"/>
+      <w:lvlText w:val="%9."/>
+      <w:lvlJc w:val="right"/>
+      <w:pPr>
+        <w:ind w:left="6480" w:hanging="180"/>
+      </w:pPr>
+    </w:lvl>
+  </w:abstractNum>
+  <w:abstractNum w:abstractNumId="27" w15:restartNumberingAfterBreak="0">
+    <w:nsid w:val="6FD3310F"/>
+    <w:multiLevelType w:val="hybridMultilevel"/>
+    <w:tmpl w:val="AF90A860"/>
+    <w:lvl w:ilvl="0" w:tplc="08090001">
+      <w:start w:val="1"/>
+      <w:numFmt w:val="bullet"/>
+      <w:lvlText w:val=""/>
+      <w:lvlJc w:val="left"/>
+      <w:pPr>
+        <w:ind w:left="720" w:hanging="360"/>
+      </w:pPr>
+      <w:rPr>
+        <w:rFonts w:ascii="Symbol" w:hAnsi="Symbol" w:hint="default"/>
+      </w:rPr>
+    </w:lvl>
+    <w:lvl w:ilvl="1" w:tplc="08090003">
+      <w:start w:val="1"/>
+      <w:numFmt w:val="bullet"/>
+      <w:lvlText w:val="o"/>
+      <w:lvlJc w:val="left"/>
+      <w:pPr>
+        <w:ind w:left="1440" w:hanging="360"/>
+      </w:pPr>
+      <w:rPr>
+        <w:rFonts w:ascii="Courier New" w:hAnsi="Courier New" w:cs="Courier New" w:hint="default"/>
+      </w:rPr>
+    </w:lvl>
+    <w:lvl w:ilvl="2" w:tplc="08090005" w:tentative="1">
+      <w:start w:val="1"/>
+      <w:numFmt w:val="bullet"/>
+      <w:lvlText w:val=""/>
+      <w:lvlJc w:val="left"/>
+      <w:pPr>
+        <w:ind w:left="2160" w:hanging="360"/>
+      </w:pPr>
+      <w:rPr>
+        <w:rFonts w:ascii="Wingdings" w:hAnsi="Wingdings" w:hint="default"/>
+      </w:rPr>
+    </w:lvl>
+    <w:lvl w:ilvl="3" w:tplc="08090001" w:tentative="1">
+      <w:start w:val="1"/>
+      <w:numFmt w:val="bullet"/>
+      <w:lvlText w:val=""/>
+      <w:lvlJc w:val="left"/>
+      <w:pPr>
+        <w:ind w:left="2880" w:hanging="360"/>
+      </w:pPr>
+      <w:rPr>
+        <w:rFonts w:ascii="Symbol" w:hAnsi="Symbol" w:hint="default"/>
+      </w:rPr>
+    </w:lvl>
+    <w:lvl w:ilvl="4" w:tplc="08090003" w:tentative="1">
+      <w:start w:val="1"/>
+      <w:numFmt w:val="bullet"/>
+      <w:lvlText w:val="o"/>
+      <w:lvlJc w:val="left"/>
+      <w:pPr>
+        <w:ind w:left="3600" w:hanging="360"/>
+      </w:pPr>
+      <w:rPr>
+        <w:rFonts w:ascii="Courier New" w:hAnsi="Courier New" w:cs="Courier New" w:hint="default"/>
+      </w:rPr>
+    </w:lvl>
+    <w:lvl w:ilvl="5" w:tplc="08090005" w:tentative="1">
+      <w:start w:val="1"/>
+      <w:numFmt w:val="bullet"/>
+      <w:lvlText w:val=""/>
+      <w:lvlJc w:val="left"/>
+      <w:pPr>
+        <w:ind w:left="4320" w:hanging="360"/>
+      </w:pPr>
+      <w:rPr>
+        <w:rFonts w:ascii="Wingdings" w:hAnsi="Wingdings" w:hint="default"/>
+      </w:rPr>
+    </w:lvl>
+    <w:lvl w:ilvl="6" w:tplc="08090001" w:tentative="1">
+      <w:start w:val="1"/>
+      <w:numFmt w:val="bullet"/>
+      <w:lvlText w:val=""/>
+      <w:lvlJc w:val="left"/>
+      <w:pPr>
+        <w:ind w:left="5040" w:hanging="360"/>
+      </w:pPr>
+      <w:rPr>
+        <w:rFonts w:ascii="Symbol" w:hAnsi="Symbol" w:hint="default"/>
+      </w:rPr>
+    </w:lvl>
+    <w:lvl w:ilvl="7" w:tplc="08090003" w:tentative="1">
+      <w:start w:val="1"/>
+      <w:numFmt w:val="bullet"/>
+      <w:lvlText w:val="o"/>
+      <w:lvlJc w:val="left"/>
+      <w:pPr>
+        <w:ind w:left="5760" w:hanging="360"/>
+      </w:pPr>
+      <w:rPr>
+        <w:rFonts w:ascii="Courier New" w:hAnsi="Courier New" w:cs="Courier New" w:hint="default"/>
+      </w:rPr>
+    </w:lvl>
+    <w:lvl w:ilvl="8" w:tplc="08090005" w:tentative="1">
+      <w:start w:val="1"/>
+      <w:numFmt w:val="bullet"/>
+      <w:lvlText w:val=""/>
+      <w:lvlJc w:val="left"/>
+      <w:pPr>
+        <w:ind w:left="6480" w:hanging="360"/>
+      </w:pPr>
+      <w:rPr>
+        <w:rFonts w:ascii="Wingdings" w:hAnsi="Wingdings" w:hint="default"/>
+      </w:rPr>
+    </w:lvl>
+  </w:abstractNum>
+  <w:abstractNum w:abstractNumId="28" w15:restartNumberingAfterBreak="0">
+    <w:nsid w:val="7B6772AF"/>
+    <w:multiLevelType w:val="hybridMultilevel"/>
+    <w:tmpl w:val="05B42808"/>
+    <w:lvl w:ilvl="0" w:tplc="08090001">
+      <w:start w:val="1"/>
+      <w:numFmt w:val="bullet"/>
+      <w:lvlText w:val=""/>
+      <w:lvlJc w:val="left"/>
+      <w:pPr>
+        <w:ind w:left="720" w:hanging="360"/>
+      </w:pPr>
+      <w:rPr>
+        <w:rFonts w:ascii="Symbol" w:hAnsi="Symbol" w:hint="default"/>
+      </w:rPr>
+    </w:lvl>
+    <w:lvl w:ilvl="1" w:tplc="08090003" w:tentative="1">
+      <w:start w:val="1"/>
+      <w:numFmt w:val="bullet"/>
+      <w:lvlText w:val="o"/>
+      <w:lvlJc w:val="left"/>
+      <w:pPr>
+        <w:ind w:left="1440" w:hanging="360"/>
+      </w:pPr>
+      <w:rPr>
+        <w:rFonts w:ascii="Courier New" w:hAnsi="Courier New" w:cs="Courier New" w:hint="default"/>
+      </w:rPr>
+    </w:lvl>
+    <w:lvl w:ilvl="2" w:tplc="08090005" w:tentative="1">
+      <w:start w:val="1"/>
+      <w:numFmt w:val="bullet"/>
+      <w:lvlText w:val=""/>
+      <w:lvlJc w:val="left"/>
+      <w:pPr>
+        <w:ind w:left="2160" w:hanging="360"/>
+      </w:pPr>
+      <w:rPr>
+        <w:rFonts w:ascii="Wingdings" w:hAnsi="Wingdings" w:hint="default"/>
+      </w:rPr>
+    </w:lvl>
+    <w:lvl w:ilvl="3" w:tplc="08090001" w:tentative="1">
+      <w:start w:val="1"/>
+      <w:numFmt w:val="bullet"/>
+      <w:lvlText w:val=""/>
+      <w:lvlJc w:val="left"/>
+      <w:pPr>
+        <w:ind w:left="2880" w:hanging="360"/>
+      </w:pPr>
+      <w:rPr>
+        <w:rFonts w:ascii="Symbol" w:hAnsi="Symbol" w:hint="default"/>
+      </w:rPr>
+    </w:lvl>
+    <w:lvl w:ilvl="4" w:tplc="08090003" w:tentative="1">
+      <w:start w:val="1"/>
+      <w:numFmt w:val="bullet"/>
+      <w:lvlText w:val="o"/>
+      <w:lvlJc w:val="left"/>
+      <w:pPr>
+        <w:ind w:left="3600" w:hanging="360"/>
+      </w:pPr>
+      <w:rPr>
+        <w:rFonts w:ascii="Courier New" w:hAnsi="Courier New" w:cs="Courier New" w:hint="default"/>
+      </w:rPr>
+    </w:lvl>
+    <w:lvl w:ilvl="5" w:tplc="08090005" w:tentative="1">
+      <w:start w:val="1"/>
+      <w:numFmt w:val="bullet"/>
+      <w:lvlText w:val=""/>
+      <w:lvlJc w:val="left"/>
+      <w:pPr>
+        <w:ind w:left="4320" w:hanging="360"/>
+      </w:pPr>
+      <w:rPr>
+        <w:rFonts w:ascii="Wingdings" w:hAnsi="Wingdings" w:hint="default"/>
+      </w:rPr>
+    </w:lvl>
+    <w:lvl w:ilvl="6" w:tplc="08090001" w:tentative="1">
+      <w:start w:val="1"/>
+      <w:numFmt w:val="bullet"/>
+      <w:lvlText w:val=""/>
+      <w:lvlJc w:val="left"/>
+      <w:pPr>
+        <w:ind w:left="5040" w:hanging="360"/>
+      </w:pPr>
+      <w:rPr>
+        <w:rFonts w:ascii="Symbol" w:hAnsi="Symbol" w:hint="default"/>
+      </w:rPr>
+    </w:lvl>
+    <w:lvl w:ilvl="7" w:tplc="08090003" w:tentative="1">
+      <w:start w:val="1"/>
+      <w:numFmt w:val="bullet"/>
+      <w:lvlText w:val="o"/>
+      <w:lvlJc w:val="left"/>
+      <w:pPr>
+        <w:ind w:left="5760" w:hanging="360"/>
+      </w:pPr>
+      <w:rPr>
+        <w:rFonts w:ascii="Courier New" w:hAnsi="Courier New" w:cs="Courier New" w:hint="default"/>
+      </w:rPr>
+    </w:lvl>
+    <w:lvl w:ilvl="8" w:tplc="08090005" w:tentative="1">
+      <w:start w:val="1"/>
+      <w:numFmt w:val="bullet"/>
+      <w:lvlText w:val=""/>
+      <w:lvlJc w:val="left"/>
+      <w:pPr>
+        <w:ind w:left="6480" w:hanging="360"/>
+      </w:pPr>
+      <w:rPr>
+        <w:rFonts w:ascii="Wingdings" w:hAnsi="Wingdings" w:hint="default"/>
+      </w:rPr>
+    </w:lvl>
+  </w:abstractNum>
   <w:num w:numId="1" w16cid:durableId="2028211395">
+    <w:abstractNumId w:val="16"/>
+  </w:num>
+  <w:num w:numId="2" w16cid:durableId="394621751">
+    <w:abstractNumId w:val="20"/>
+  </w:num>
+  <w:num w:numId="3" w16cid:durableId="1130978371">
+    <w:abstractNumId w:val="14"/>
+  </w:num>
+  <w:num w:numId="4" w16cid:durableId="1900633052">
+    <w:abstractNumId w:val="19"/>
+  </w:num>
+  <w:num w:numId="5" w16cid:durableId="291524227">
     <w:abstractNumId w:val="10"/>
   </w:num>
-  <w:num w:numId="2" w16cid:durableId="394621751">
-    <w:abstractNumId w:val="14"/>
+  <w:num w:numId="6" w16cid:durableId="384986116">
+    <w:abstractNumId w:val="4"/>
   </w:num>
-  <w:num w:numId="3" w16cid:durableId="1130978371">
+  <w:num w:numId="7" w16cid:durableId="915213873">
     <w:abstractNumId w:val="8"/>
   </w:num>
-  <w:num w:numId="4" w16cid:durableId="1900633052">
+  <w:num w:numId="8" w16cid:durableId="431173444">
+    <w:abstractNumId w:val="22"/>
+  </w:num>
+  <w:num w:numId="9" w16cid:durableId="1233200690">
     <w:abstractNumId w:val="13"/>
   </w:num>
-  <w:num w:numId="5" w16cid:durableId="291524227">
+  <w:num w:numId="10" w16cid:durableId="131873046">
     <w:abstractNumId w:val="5"/>
   </w:num>
-  <w:num w:numId="6" w16cid:durableId="384986116">
+  <w:num w:numId="11" w16cid:durableId="1140225094">
+    <w:abstractNumId w:val="15"/>
+  </w:num>
+  <w:num w:numId="12" w16cid:durableId="479464450">
+    <w:abstractNumId w:val="21"/>
+  </w:num>
+  <w:num w:numId="13" w16cid:durableId="219874836">
+    <w:abstractNumId w:val="24"/>
+  </w:num>
+  <w:num w:numId="14" w16cid:durableId="1105467255">
+    <w:abstractNumId w:val="23"/>
+  </w:num>
+  <w:num w:numId="15" w16cid:durableId="507134944">
+    <w:abstractNumId w:val="9"/>
+  </w:num>
+  <w:num w:numId="16" w16cid:durableId="1834763041">
+    <w:abstractNumId w:val="7"/>
+  </w:num>
+  <w:num w:numId="17" w16cid:durableId="2066221658">
+    <w:abstractNumId w:val="18"/>
+  </w:num>
+  <w:num w:numId="18" w16cid:durableId="1494877829">
+    <w:abstractNumId w:val="17"/>
+  </w:num>
+  <w:num w:numId="19" w16cid:durableId="1991127861">
+    <w:abstractNumId w:val="12"/>
+  </w:num>
+  <w:num w:numId="20" w16cid:durableId="2060670488">
+    <w:abstractNumId w:val="2"/>
+  </w:num>
+  <w:num w:numId="21" w16cid:durableId="813916143">
+    <w:abstractNumId w:val="6"/>
+  </w:num>
+  <w:num w:numId="22" w16cid:durableId="894854279">
+    <w:abstractNumId w:val="1"/>
+  </w:num>
+  <w:num w:numId="23" w16cid:durableId="100339706">
+    <w:abstractNumId w:val="25"/>
+  </w:num>
+  <w:num w:numId="24" w16cid:durableId="2135905665">
     <w:abstractNumId w:val="0"/>
   </w:num>
-  <w:num w:numId="7" w16cid:durableId="915213873">
+  <w:num w:numId="25" w16cid:durableId="716049685">
     <w:abstractNumId w:val="3"/>
   </w:num>
-  <w:num w:numId="8" w16cid:durableId="431173444">
-    <w:abstractNumId w:val="16"/>
+  <w:num w:numId="26" w16cid:durableId="2008049940">
+    <w:abstractNumId w:val="28"/>
   </w:num>
-  <w:num w:numId="9" w16cid:durableId="1233200690">
-    <w:abstractNumId w:val="7"/>
+  <w:num w:numId="27" w16cid:durableId="511381470">
+    <w:abstractNumId w:val="26"/>
   </w:num>
-  <w:num w:numId="10" w16cid:durableId="131873046">
-    <w:abstractNumId w:val="1"/>
+  <w:num w:numId="28" w16cid:durableId="1000890270">
+    <w:abstractNumId w:val="27"/>
   </w:num>
-  <w:num w:numId="11" w16cid:durableId="1140225094">
-    <w:abstractNumId w:val="9"/>
-  </w:num>
-  <w:num w:numId="12" w16cid:durableId="479464450">
-    <w:abstractNumId w:val="15"/>
-  </w:num>
-  <w:num w:numId="13" w16cid:durableId="219874836">
-    <w:abstractNumId w:val="18"/>
-  </w:num>
-  <w:num w:numId="14" w16cid:durableId="1105467255">
-    <w:abstractNumId w:val="17"/>
-  </w:num>
-  <w:num w:numId="15" w16cid:durableId="507134944">
-    <w:abstractNumId w:val="4"/>
-  </w:num>
-  <w:num w:numId="16" w16cid:durableId="1834763041">
-    <w:abstractNumId w:val="2"/>
-  </w:num>
-  <w:num w:numId="17" w16cid:durableId="2066221658">
-    <w:abstractNumId w:val="12"/>
-  </w:num>
-  <w:num w:numId="18" w16cid:durableId="1494877829">
+  <w:num w:numId="29" w16cid:durableId="979724284">
     <w:abstractNumId w:val="11"/>
-  </w:num>
-  <w:num w:numId="19" w16cid:durableId="1991127861">
-    <w:abstractNumId w:val="6"/>
   </w:num>
 </w:numbering>
 </file>
@@ -4414,7 +6547,7 @@
   <w:style w:type="paragraph" w:default="1" w:styleId="Normal">
     <w:name w:val="Normal"/>
     <w:qFormat/>
-    <w:rsid w:val="00066508"/>
+    <w:rsid w:val="00755AE4"/>
     <w:pPr>
       <w:spacing w:after="120" w:line="276" w:lineRule="auto"/>
     </w:pPr>
@@ -4458,7 +6591,7 @@
     <w:uiPriority w:val="9"/>
     <w:unhideWhenUsed/>
     <w:qFormat/>
-    <w:rsid w:val="00377F7F"/>
+    <w:rsid w:val="00780B1D"/>
     <w:pPr>
       <w:keepNext/>
       <w:keepLines/>
@@ -4475,6 +6608,28 @@
       <w:szCs w:val="26"/>
       <w:lang w:eastAsia="en-US"/>
       <w14:ligatures w14:val="standardContextual"/>
+    </w:rPr>
+  </w:style>
+  <w:style w:type="paragraph" w:styleId="Heading3">
+    <w:name w:val="heading 3"/>
+    <w:basedOn w:val="Normal"/>
+    <w:next w:val="Normal"/>
+    <w:link w:val="Heading3Char"/>
+    <w:uiPriority w:val="9"/>
+    <w:unhideWhenUsed/>
+    <w:qFormat/>
+    <w:rsid w:val="0048712C"/>
+    <w:pPr>
+      <w:keepNext/>
+      <w:keepLines/>
+      <w:spacing w:before="40" w:after="0"/>
+      <w:outlineLvl w:val="2"/>
+    </w:pPr>
+    <w:rPr>
+      <w:rFonts w:asciiTheme="majorHAnsi" w:eastAsiaTheme="majorEastAsia" w:hAnsiTheme="majorHAnsi" w:cstheme="majorBidi"/>
+      <w:color w:val="1F3763" w:themeColor="accent1" w:themeShade="7F"/>
+      <w:sz w:val="24"/>
+      <w:szCs w:val="24"/>
     </w:rPr>
   </w:style>
   <w:style w:type="paragraph" w:styleId="Heading4">
@@ -4567,7 +6722,7 @@
     <w:basedOn w:val="DefaultParagraphFont"/>
     <w:link w:val="Heading2"/>
     <w:uiPriority w:val="9"/>
-    <w:rsid w:val="00377F7F"/>
+    <w:rsid w:val="00780B1D"/>
     <w:rPr>
       <w:rFonts w:eastAsiaTheme="majorEastAsia" w:cstheme="majorBidi"/>
       <w:b/>
@@ -4691,6 +6846,46 @@
       <w:sz w:val="20"/>
       <w:lang w:eastAsia="en-GB"/>
       <w14:ligatures w14:val="none"/>
+    </w:rPr>
+  </w:style>
+  <w:style w:type="character" w:customStyle="1" w:styleId="Heading3Char">
+    <w:name w:val="Heading 3 Char"/>
+    <w:basedOn w:val="DefaultParagraphFont"/>
+    <w:link w:val="Heading3"/>
+    <w:uiPriority w:val="9"/>
+    <w:rsid w:val="0048712C"/>
+    <w:rPr>
+      <w:rFonts w:asciiTheme="majorHAnsi" w:eastAsiaTheme="majorEastAsia" w:hAnsiTheme="majorHAnsi" w:cstheme="majorBidi"/>
+      <w:color w:val="1F3763" w:themeColor="accent1" w:themeShade="7F"/>
+      <w:kern w:val="0"/>
+      <w:sz w:val="24"/>
+      <w:szCs w:val="24"/>
+      <w:lang w:eastAsia="en-GB"/>
+      <w14:ligatures w14:val="none"/>
+    </w:rPr>
+  </w:style>
+  <w:style w:type="character" w:styleId="SubtleEmphasis">
+    <w:name w:val="Subtle Emphasis"/>
+    <w:basedOn w:val="DefaultParagraphFont"/>
+    <w:uiPriority w:val="19"/>
+    <w:qFormat/>
+    <w:rsid w:val="00C80153"/>
+    <w:rPr>
+      <w:i/>
+      <w:iCs/>
+      <w:color w:val="404040" w:themeColor="text1" w:themeTint="BF"/>
+    </w:rPr>
+  </w:style>
+  <w:style w:type="character" w:styleId="IntenseEmphasis">
+    <w:name w:val="Intense Emphasis"/>
+    <w:basedOn w:val="DefaultParagraphFont"/>
+    <w:uiPriority w:val="21"/>
+    <w:qFormat/>
+    <w:rsid w:val="00C80153"/>
+    <w:rPr>
+      <w:i/>
+      <w:iCs/>
+      <w:color w:val="4472C4" w:themeColor="accent1"/>
     </w:rPr>
   </w:style>
 </w:styles>

</xml_diff>